<commit_message>
TeamsModule individual documentation updated
</commit_message>
<xml_diff>
--- a/_Docs/_TeamsModule - Docs.docx
+++ b/_Docs/_TeamsModule - Docs.docx
@@ -117,15 +117,14 @@
     </w:p>
     <w:p>
       <w:pPr>
-        <w:pStyle w:val="IntenseQuote"/>
-        <w:rPr>
-          <w:sz w:val="40"/>
-          <w:lang w:val="hr-HR"/>
-        </w:rPr>
-      </w:pPr>
-      <w:r>
-        <w:rPr>
-          <w:sz w:val="40"/>
+        <w:pStyle w:val="Subtitle"/>
+        <w:jc w:val="center"/>
+        <w:rPr>
+          <w:lang w:val="hr-HR"/>
+        </w:rPr>
+      </w:pPr>
+      <w:r>
+        <w:rPr>
           <w:lang w:val="hr-HR"/>
         </w:rPr>
         <w:t>Tema:</w:t>
@@ -133,15 +132,14 @@
     </w:p>
     <w:p>
       <w:pPr>
+        <w:pStyle w:val="Title"/>
         <w:jc w:val="center"/>
         <w:rPr>
-          <w:sz w:val="44"/>
-          <w:lang w:val="hr-HR"/>
-        </w:rPr>
-      </w:pPr>
-      <w:r>
-        <w:rPr>
-          <w:sz w:val="44"/>
+          <w:lang w:val="hr-HR"/>
+        </w:rPr>
+      </w:pPr>
+      <w:r>
+        <w:rPr>
           <w:lang w:val="hr-HR"/>
         </w:rPr>
         <w:t>FirmInternalApp</w:t>
@@ -170,16 +168,16 @@
     </w:p>
     <w:p>
       <w:pPr>
-        <w:pStyle w:val="IntenseQuote"/>
-        <w:rPr>
-          <w:lang w:val="hr-HR"/>
-        </w:rPr>
-      </w:pPr>
-      <w:r>
-        <w:rPr>
-          <w:lang w:val="hr-HR"/>
-        </w:rPr>
-        <w:t>Opis teme:</w:t>
+        <w:pStyle w:val="Heading2"/>
+        <w:rPr>
+          <w:lang w:val="hr-HR"/>
+        </w:rPr>
+      </w:pPr>
+      <w:r>
+        <w:rPr>
+          <w:lang w:val="hr-HR"/>
+        </w:rPr>
+        <w:t>Kratak opis teme</w:t>
       </w:r>
     </w:p>
     <w:p>
@@ -187,11 +185,13 @@
         <w:ind w:firstLine="720"/>
         <w:jc w:val="both"/>
         <w:rPr>
-          <w:lang w:val="hr-HR"/>
-        </w:rPr>
-      </w:pPr>
-      <w:r>
-        <w:rPr>
+          <w:rFonts w:ascii="Cambria Math" w:hAnsi="Cambria Math"/>
+          <w:lang w:val="hr-HR"/>
+        </w:rPr>
+      </w:pPr>
+      <w:r>
+        <w:rPr>
+          <w:rFonts w:ascii="Cambria Math" w:hAnsi="Cambria Math"/>
           <w:lang w:val="hr-HR"/>
         </w:rPr>
         <w:t xml:space="preserve">Svaka ozbiljnija IT firma posjeduje aplikaciju koja se koristi interno za operacije poput upravljanja korisnicima, dokumentima i zahtjevima. FirmInternalApp je upravo primjer takve aplikacije, koja olakšava svakodnevni rad u firmi, omogućava pregled relevantnih dešavanja i novosti. </w:t>
@@ -202,11 +202,13 @@
         <w:ind w:firstLine="720"/>
         <w:jc w:val="both"/>
         <w:rPr>
-          <w:lang w:val="hr-HR"/>
-        </w:rPr>
-      </w:pPr>
-      <w:r>
-        <w:rPr>
+          <w:rFonts w:ascii="Cambria Math" w:hAnsi="Cambria Math"/>
+          <w:lang w:val="hr-HR"/>
+        </w:rPr>
+      </w:pPr>
+      <w:r>
+        <w:rPr>
+          <w:rFonts w:ascii="Cambria Math" w:hAnsi="Cambria Math"/>
           <w:lang w:val="hr-HR"/>
         </w:rPr>
         <w:t>Aplikacija će raspolagati sa 4 modula, te će omogućiti sljedeće funkcionalne zahtjeve: upravljanje obavijestima, upravljanje godišnjim odmorima, upravljanje dokumentima, kao i dvije vrste korisnika i privilegije shodno dodijeljenom tipu. Ukoliko se radi o administratoru, dodatne privilegije bi omogućile brisanje i dodavanje dokumenata. Uposlenik HR tima će se razlikovati po mogućnostima odobravanja ili odbijanja zahtjeva za godišnji odmor. Svi ostali korisnici će imati pristup predaji zahtjeva, pregledu uposlenika po timovima, dodavanju novih timova i sl.</w:t>
@@ -226,16 +228,16 @@
     </w:p>
     <w:p>
       <w:pPr>
-        <w:pStyle w:val="IntenseQuote"/>
-        <w:rPr>
-          <w:lang w:val="hr-HR"/>
-        </w:rPr>
-      </w:pPr>
-      <w:r>
-        <w:rPr>
-          <w:lang w:val="hr-HR"/>
-        </w:rPr>
-        <w:t>ERD:</w:t>
+        <w:pStyle w:val="Heading2"/>
+        <w:rPr>
+          <w:lang w:val="hr-HR"/>
+        </w:rPr>
+      </w:pPr>
+      <w:r>
+        <w:rPr>
+          <w:lang w:val="hr-HR"/>
+        </w:rPr>
+        <w:t>ERD sistema</w:t>
       </w:r>
     </w:p>
     <w:p>
@@ -246,26 +248,29 @@
         </w:rPr>
       </w:pPr>
       <w:r>
-        <w:rPr>
-          <w:noProof/>
-          <w:lang w:val="hr-HR"/>
-        </w:rPr>
         <w:drawing>
-          <wp:inline distT="114300" distB="114300" distL="114300" distR="114300" wp14:anchorId="57E98F70" wp14:editId="3630A3EA">
-            <wp:extent cx="5731200" cy="3797300"/>
-            <wp:effectExtent l="0" t="0" r="0" b="0"/>
-            <wp:docPr id="3" name="image06.png" descr="ERD-Draft.png"/>
-            <wp:cNvGraphicFramePr/>
+          <wp:inline distT="0" distB="0" distL="0" distR="0">
+            <wp:extent cx="5733415" cy="3531235"/>
+            <wp:effectExtent l="0" t="0" r="635" b="0"/>
+            <wp:docPr id="1" name="Picture 1"/>
+            <wp:cNvGraphicFramePr>
+              <a:graphicFrameLocks xmlns:a="http://schemas.openxmlformats.org/drawingml/2006/main" noChangeAspect="1"/>
+            </wp:cNvGraphicFramePr>
             <a:graphic xmlns:a="http://schemas.openxmlformats.org/drawingml/2006/main">
               <a:graphicData uri="http://schemas.openxmlformats.org/drawingml/2006/picture">
                 <pic:pic xmlns:pic="http://schemas.openxmlformats.org/drawingml/2006/picture">
                   <pic:nvPicPr>
-                    <pic:cNvPr id="0" name="image06.png" descr="ERD-Draft.png"/>
-                    <pic:cNvPicPr preferRelativeResize="0"/>
+                    <pic:cNvPr id="1" name="FIA-ERD.png"/>
+                    <pic:cNvPicPr/>
                   </pic:nvPicPr>
                   <pic:blipFill>
-                    <a:blip r:embed="rId5"/>
-                    <a:srcRect/>
+                    <a:blip r:embed="rId5">
+                      <a:extLst>
+                        <a:ext uri="{28A0092B-C50C-407E-A947-70E740481C1C}">
+                          <a14:useLocalDpi xmlns:a14="http://schemas.microsoft.com/office/drawing/2010/main" val="0"/>
+                        </a:ext>
+                      </a:extLst>
+                    </a:blip>
                     <a:stretch>
                       <a:fillRect/>
                     </a:stretch>
@@ -273,12 +278,11 @@
                   <pic:spPr>
                     <a:xfrm>
                       <a:off x="0" y="0"/>
-                      <a:ext cx="5731200" cy="3797300"/>
+                      <a:ext cx="5733415" cy="3531235"/>
                     </a:xfrm>
                     <a:prstGeom prst="rect">
                       <a:avLst/>
                     </a:prstGeom>
-                    <a:ln/>
                   </pic:spPr>
                 </pic:pic>
               </a:graphicData>
@@ -303,55 +307,39 @@
     </w:p>
     <w:p>
       <w:pPr>
-        <w:rPr>
-          <w:lang w:val="hr-HR"/>
-        </w:rPr>
-      </w:pPr>
-    </w:p>
-    <w:p>
-      <w:pPr>
-        <w:rPr>
-          <w:lang w:val="hr-HR"/>
-        </w:rPr>
-      </w:pPr>
-    </w:p>
-    <w:p>
-      <w:pPr>
-        <w:rPr>
-          <w:lang w:val="hr-HR"/>
-        </w:rPr>
-      </w:pPr>
-      <w:r>
-        <w:rPr>
-          <w:lang w:val="hr-HR"/>
-        </w:rPr>
+        <w:pStyle w:val="Heading2"/>
+        <w:rPr>
+          <w:lang w:val="hr-HR"/>
+        </w:rPr>
+      </w:pPr>
+      <w:r>
+        <w:rPr>
+          <w:lang w:val="hr-HR"/>
+        </w:rPr>
+        <w:t>ERD modula za Timove</w:t>
+      </w:r>
+    </w:p>
+    <w:p>
+      <w:pPr>
+        <w:rPr>
+          <w:lang w:val="hr-HR"/>
+        </w:rPr>
+      </w:pPr>
+    </w:p>
+    <w:p>
+      <w:pPr>
+        <w:jc w:val="center"/>
+        <w:rPr>
+          <w:lang w:val="hr-HR"/>
+        </w:rPr>
+      </w:pPr>
+      <w:r>
         <w:lastRenderedPageBreak/>
-        <w:t>Modul za timove:</w:t>
-      </w:r>
-    </w:p>
-    <w:p>
-      <w:pPr>
-        <w:rPr>
-          <w:lang w:val="hr-HR"/>
-        </w:rPr>
-      </w:pPr>
-    </w:p>
-    <w:p>
-      <w:pPr>
-        <w:jc w:val="center"/>
-        <w:rPr>
-          <w:lang w:val="hr-HR"/>
-        </w:rPr>
-      </w:pPr>
-      <w:r>
-        <w:rPr>
-          <w:noProof/>
-        </w:rPr>
         <w:drawing>
           <wp:inline distT="0" distB="0" distL="0" distR="0">
-            <wp:extent cx="1495634" cy="1000265"/>
-            <wp:effectExtent l="0" t="0" r="9525" b="9525"/>
-            <wp:docPr id="7" name="Picture 7"/>
+            <wp:extent cx="1829055" cy="981212"/>
+            <wp:effectExtent l="0" t="0" r="0" b="9525"/>
+            <wp:docPr id="2" name="Picture 2"/>
             <wp:cNvGraphicFramePr>
               <a:graphicFrameLocks xmlns:a="http://schemas.openxmlformats.org/drawingml/2006/main" noChangeAspect="1"/>
             </wp:cNvGraphicFramePr>
@@ -359,7 +347,7 @@
               <a:graphicData uri="http://schemas.openxmlformats.org/drawingml/2006/picture">
                 <pic:pic xmlns:pic="http://schemas.openxmlformats.org/drawingml/2006/picture">
                   <pic:nvPicPr>
-                    <pic:cNvPr id="7" name="teams-table.png"/>
+                    <pic:cNvPr id="2" name="Teams-ERD.png"/>
                     <pic:cNvPicPr/>
                   </pic:nvPicPr>
                   <pic:blipFill>
@@ -377,7 +365,7 @@
                   <pic:spPr>
                     <a:xfrm>
                       <a:off x="0" y="0"/>
-                      <a:ext cx="1495634" cy="1000265"/>
+                      <a:ext cx="1829055" cy="981212"/>
                     </a:xfrm>
                     <a:prstGeom prst="rect">
                       <a:avLst/>
@@ -408,16 +396,16 @@
     </w:p>
     <w:p>
       <w:pPr>
-        <w:pStyle w:val="IntenseQuote"/>
-        <w:rPr>
-          <w:lang w:val="hr-HR"/>
-        </w:rPr>
-      </w:pPr>
-      <w:r>
-        <w:rPr>
-          <w:lang w:val="hr-HR"/>
-        </w:rPr>
-        <w:t>Veze između modula:</w:t>
+        <w:pStyle w:val="Heading2"/>
+        <w:rPr>
+          <w:lang w:val="hr-HR"/>
+        </w:rPr>
+      </w:pPr>
+      <w:r>
+        <w:rPr>
+          <w:lang w:val="hr-HR"/>
+        </w:rPr>
+        <w:t>Prikaz komunikacije između modula</w:t>
       </w:r>
     </w:p>
     <w:p>
@@ -428,10 +416,6 @@
         </w:rPr>
       </w:pPr>
       <w:r>
-        <w:rPr>
-          <w:noProof/>
-          <w:lang w:val="hr-HR"/>
-        </w:rPr>
         <w:drawing>
           <wp:inline distT="0" distB="0" distL="0" distR="0" wp14:anchorId="030D14E3" wp14:editId="27E709E1">
             <wp:extent cx="5076825" cy="1933575"/>
@@ -478,569 +462,3610 @@
     </w:p>
     <w:p>
       <w:pPr>
-        <w:rPr>
-          <w:lang w:val="hr-HR"/>
-        </w:rPr>
-      </w:pPr>
-    </w:p>
-    <w:p>
-      <w:pPr>
-        <w:rPr>
-          <w:lang w:val="hr-HR"/>
-        </w:rPr>
-      </w:pPr>
-      <w:r>
-        <w:rPr>
+        <w:pStyle w:val="Heading2"/>
+        <w:rPr>
+          <w:lang w:val="hr-HR"/>
+        </w:rPr>
+      </w:pPr>
+      <w:r>
+        <w:rPr>
+          <w:lang w:val="hr-HR"/>
+        </w:rPr>
+        <w:t>Enkripcija konfiguracijskog servera</w:t>
+      </w:r>
+    </w:p>
+    <w:p>
+      <w:pPr>
+        <w:rPr>
+          <w:lang w:val="hr-HR"/>
+        </w:rPr>
+      </w:pPr>
+    </w:p>
+    <w:p>
+      <w:pPr>
+        <w:ind w:firstLine="720"/>
+        <w:jc w:val="both"/>
+        <w:rPr>
+          <w:rFonts w:ascii="Cambria Math" w:hAnsi="Cambria Math"/>
+          <w:lang w:val="hr-HR"/>
+        </w:rPr>
+      </w:pPr>
+      <w:r>
+        <w:rPr>
+          <w:rFonts w:ascii="Cambria Math" w:hAnsi="Cambria Math"/>
+          <w:lang w:val="hr-HR"/>
+        </w:rPr>
+        <w:t xml:space="preserve">Za enkripciju konfiguracijskog servera korištena je simetrična kriptografija, tj. </w:t>
+      </w:r>
+      <w:r>
+        <w:rPr>
+          <w:rFonts w:ascii="Cambria Math" w:hAnsi="Cambria Math"/>
+          <w:lang w:val="hr-HR"/>
+        </w:rPr>
+        <w:t xml:space="preserve">isti se ključ (privatni i javni) koristi i za enkripciju i dekripciju. Da bismo omogućili konfiguracijskom serveru da enkriptuje </w:t>
+      </w:r>
+      <w:r>
+        <w:rPr>
+          <w:rFonts w:ascii="Cambria Math" w:hAnsi="Cambria Math"/>
           <w:i/>
-        </w:rPr>
-        <w:t>Postman</w:t>
-      </w:r>
-      <w:r>
-        <w:rPr>
+          <w:lang w:val="hr-HR"/>
+        </w:rPr>
+        <w:t>plain</w:t>
+      </w:r>
+      <w:r>
+        <w:rPr>
+          <w:rFonts w:ascii="Cambria Math" w:hAnsi="Cambria Math"/>
+          <w:lang w:val="hr-HR"/>
+        </w:rPr>
+        <w:t xml:space="preserve"> stringove kao i da dekriptuje enkriptovane stringove, u njegov application.properties dodamo sljedeće polje:</w:t>
+      </w:r>
+    </w:p>
+    <w:p>
+      <w:pPr>
+        <w:jc w:val="both"/>
+        <w:rPr>
+          <w:rFonts w:ascii="Cambria Math" w:hAnsi="Cambria Math"/>
+          <w:lang w:val="hr-HR"/>
+        </w:rPr>
+      </w:pPr>
+    </w:p>
+    <w:p>
+      <w:pPr>
+        <w:ind w:firstLine="720"/>
+        <w:jc w:val="both"/>
+        <w:rPr>
+          <w:rFonts w:ascii="Consolas" w:hAnsi="Consolas" w:cs="Consolas"/>
+          <w:noProof w:val="0"/>
+          <w:color w:val="2A00FF"/>
+          <w:sz w:val="20"/>
+          <w:szCs w:val="20"/>
+          <w:lang w:val="hr-HR"/>
+        </w:rPr>
+      </w:pPr>
+      <w:r>
+        <w:rPr>
+          <w:rFonts w:ascii="Consolas" w:hAnsi="Consolas" w:cs="Consolas"/>
+          <w:noProof w:val="0"/>
+          <w:sz w:val="20"/>
+          <w:szCs w:val="20"/>
+          <w:lang w:val="hr-HR"/>
+        </w:rPr>
+        <w:t xml:space="preserve">encrypt.key = </w:t>
+      </w:r>
+      <w:r>
+        <w:rPr>
+          <w:rFonts w:ascii="Consolas" w:hAnsi="Consolas" w:cs="Consolas"/>
+          <w:noProof w:val="0"/>
+          <w:color w:val="2A00FF"/>
+          <w:sz w:val="20"/>
+          <w:szCs w:val="20"/>
+          <w:lang w:val="hr-HR"/>
+        </w:rPr>
+        <w:t>skafiskafnjak</w:t>
+      </w:r>
+    </w:p>
+    <w:p>
+      <w:pPr>
+        <w:jc w:val="both"/>
+        <w:rPr>
+          <w:rFonts w:ascii="Consolas" w:hAnsi="Consolas" w:cs="Consolas"/>
+          <w:noProof w:val="0"/>
+          <w:color w:val="2A00FF"/>
+          <w:sz w:val="20"/>
+          <w:szCs w:val="20"/>
+          <w:lang w:val="hr-HR"/>
+        </w:rPr>
+      </w:pPr>
+    </w:p>
+    <w:p>
+      <w:pPr>
+        <w:jc w:val="both"/>
+        <w:rPr>
+          <w:rFonts w:ascii="Cambria Math" w:hAnsi="Cambria Math" w:cs="Consolas"/>
+          <w:noProof w:val="0"/>
+          <w:color w:val="auto"/>
+          <w:szCs w:val="20"/>
+          <w:lang w:val="hr-HR"/>
+        </w:rPr>
+      </w:pPr>
+      <w:r>
+        <w:rPr>
+          <w:rFonts w:ascii="Cambria Math" w:hAnsi="Cambria Math" w:cs="Consolas"/>
+          <w:noProof w:val="0"/>
+          <w:color w:val="auto"/>
+          <w:szCs w:val="20"/>
+          <w:lang w:val="hr-HR"/>
+        </w:rPr>
+        <w:t>čija vrijednost predstavlja vrijednost ključa. Konfiguracijski server će, pri usluživanju konfiguracijskih datoteka klijentskim aplikacijama, koristiti ovaj ključ da dekriptuje lozinke za pristup njihovim bazama podataka.</w:t>
+      </w:r>
+    </w:p>
+    <w:p>
+      <w:pPr>
+        <w:jc w:val="both"/>
+        <w:rPr>
+          <w:rFonts w:ascii="Cambria Math" w:hAnsi="Cambria Math" w:cs="Consolas"/>
+          <w:noProof w:val="0"/>
+          <w:color w:val="auto"/>
+          <w:szCs w:val="20"/>
+          <w:lang w:val="hr-HR"/>
+        </w:rPr>
+      </w:pPr>
+      <w:r>
+        <w:rPr>
+          <w:rFonts w:ascii="Cambria Math" w:hAnsi="Cambria Math" w:cs="Consolas"/>
+          <w:noProof w:val="0"/>
+          <w:color w:val="auto"/>
+          <w:szCs w:val="20"/>
+          <w:lang w:val="hr-HR"/>
+        </w:rPr>
+        <w:tab/>
+        <w:t>Prije svega toga, a nakon dodjeljivanja ključa serveru, te lozinke smo ručno enkriptovali u Postmanu</w:t>
+      </w:r>
+      <w:r>
+        <w:rPr>
+          <w:rFonts w:ascii="Consolas" w:hAnsi="Consolas" w:cs="Consolas"/>
+          <w:noProof w:val="0"/>
+          <w:color w:val="auto"/>
+          <w:szCs w:val="20"/>
           <w:lang w:val="hr-HR"/>
         </w:rPr>
         <w:t xml:space="preserve"> </w:t>
       </w:r>
       <w:r>
         <w:rPr>
-          <w:lang w:val="hr-HR"/>
-        </w:rPr>
-        <w:t xml:space="preserve">HTTP </w:t>
-      </w:r>
-      <w:r>
-        <w:rPr>
-          <w:lang w:val="hr-HR"/>
-        </w:rPr>
-        <w:t>zahtje</w:t>
-      </w:r>
-      <w:r>
-        <w:rPr>
-          <w:lang w:val="hr-HR"/>
-        </w:rPr>
-        <w:t xml:space="preserve">vi </w:t>
-      </w:r>
-      <w:proofErr w:type="gramStart"/>
-      <w:r>
-        <w:rPr>
-          <w:lang w:val="hr-HR"/>
-        </w:rPr>
-        <w:t>na</w:t>
-      </w:r>
-      <w:proofErr w:type="gramEnd"/>
-      <w:r>
-        <w:rPr>
-          <w:lang w:val="hr-HR"/>
-        </w:rPr>
-        <w:t>:</w:t>
-      </w:r>
-      <w:r>
-        <w:rPr>
+          <w:rFonts w:ascii="Consolas" w:hAnsi="Consolas" w:cs="Consolas"/>
+          <w:noProof w:val="0"/>
+          <w:color w:val="auto"/>
+          <w:szCs w:val="20"/>
+          <w:lang w:val="hr-HR"/>
+        </w:rPr>
+        <w:t xml:space="preserve">POST </w:t>
+      </w:r>
+      <w:r>
+        <w:rPr>
+          <w:rFonts w:ascii="Cambria Math" w:hAnsi="Cambria Math" w:cs="Consolas"/>
+          <w:noProof w:val="0"/>
+          <w:color w:val="auto"/>
+          <w:szCs w:val="20"/>
+          <w:lang w:val="hr-HR"/>
+        </w:rPr>
+        <w:t>pristupom na</w:t>
+      </w:r>
+      <w:r>
+        <w:rPr>
+          <w:rFonts w:ascii="Consolas" w:hAnsi="Consolas" w:cs="Consolas"/>
+          <w:noProof w:val="0"/>
+          <w:color w:val="C45911" w:themeColor="accent2" w:themeShade="BF"/>
+          <w:szCs w:val="20"/>
+          <w:lang w:val="hr-HR"/>
+        </w:rPr>
+        <w:t xml:space="preserve"> localhost:8888/encrypt </w:t>
+      </w:r>
+      <w:r>
+        <w:rPr>
+          <w:rFonts w:ascii="Cambria Math" w:hAnsi="Cambria Math" w:cs="Consolas"/>
+          <w:noProof w:val="0"/>
+          <w:color w:val="auto"/>
+          <w:szCs w:val="20"/>
+          <w:lang w:val="hr-HR"/>
+        </w:rPr>
+        <w:t>i prosljeđivanjem lozinke</w:t>
+      </w:r>
+      <w:r>
+        <w:rPr>
+          <w:rFonts w:ascii="Cambria Math" w:hAnsi="Cambria Math" w:cs="Consolas"/>
+          <w:noProof w:val="0"/>
+          <w:color w:val="auto"/>
+          <w:szCs w:val="20"/>
+          <w:lang w:val="hr-HR"/>
+        </w:rPr>
+        <w:t xml:space="preserve"> za bazu</w:t>
+      </w:r>
+      <w:r>
+        <w:rPr>
+          <w:rFonts w:ascii="Cambria Math" w:hAnsi="Cambria Math" w:cs="Consolas"/>
+          <w:noProof w:val="0"/>
+          <w:color w:val="auto"/>
+          <w:szCs w:val="20"/>
           <w:lang w:val="hr-HR"/>
         </w:rPr>
         <w:t xml:space="preserve"> </w:t>
       </w:r>
       <w:r>
         <w:rPr>
-          <w:rFonts w:ascii="Consolas" w:hAnsi="Consolas"/>
-          <w:shd w:val="clear" w:color="auto" w:fill="D9D9D9" w:themeFill="background1" w:themeFillShade="D9"/>
-        </w:rPr>
-        <w:t>https://l</w:t>
-      </w:r>
-      <w:r>
-        <w:rPr>
-          <w:rFonts w:ascii="Consolas" w:hAnsi="Consolas"/>
-          <w:shd w:val="clear" w:color="auto" w:fill="D9D9D9" w:themeFill="background1" w:themeFillShade="D9"/>
-        </w:rPr>
-        <w:t>ocalhost:8080/teams</w:t>
-      </w:r>
-    </w:p>
-    <w:p>
-      <w:pPr>
-        <w:rPr>
-          <w:lang w:val="hr-HR"/>
-        </w:rPr>
-      </w:pPr>
-    </w:p>
-    <w:p>
-      <w:pPr>
-        <w:rPr>
-          <w:lang w:val="hr-HR"/>
-        </w:rPr>
-      </w:pPr>
-      <w:r>
-        <w:rPr>
-          <w:rFonts w:ascii="Consolas" w:hAnsi="Consolas"/>
-          <w:lang w:val="hr-HR"/>
-        </w:rPr>
-        <w:t>GET</w:t>
-      </w:r>
-      <w:r>
-        <w:rPr>
-          <w:lang w:val="hr-HR"/>
-        </w:rPr>
-        <w:t>:</w:t>
-      </w:r>
-    </w:p>
-    <w:p>
-      <w:pPr>
-        <w:rPr>
-          <w:lang w:val="hr-HR"/>
-        </w:rPr>
-      </w:pPr>
+          <w:rFonts w:ascii="Cambria Math" w:hAnsi="Cambria Math" w:cs="Consolas"/>
+          <w:noProof w:val="0"/>
+          <w:color w:val="auto"/>
+          <w:szCs w:val="20"/>
+          <w:lang w:val="hr-HR"/>
+        </w:rPr>
+        <w:t>u</w:t>
+      </w:r>
+      <w:r>
+        <w:rPr>
+          <w:rFonts w:ascii="Consolas" w:hAnsi="Consolas" w:cs="Consolas"/>
+          <w:noProof w:val="0"/>
+          <w:color w:val="C45911" w:themeColor="accent2" w:themeShade="BF"/>
+          <w:szCs w:val="20"/>
+          <w:lang w:val="hr-HR"/>
+        </w:rPr>
+        <w:t xml:space="preserve"> x-www-form-urlencoded </w:t>
+      </w:r>
+      <w:r>
+        <w:rPr>
+          <w:rFonts w:ascii="Cambria Math" w:hAnsi="Cambria Math" w:cs="Consolas"/>
+          <w:noProof w:val="0"/>
+          <w:color w:val="auto"/>
+          <w:szCs w:val="20"/>
+          <w:lang w:val="hr-HR"/>
+        </w:rPr>
+        <w:t>formatu. Vrijednost koju dobijemo kao tijelo odgovora zalijepimo u konfiguracijsku datoteku umjesto lozinke nakon ključne riječi</w:t>
+      </w:r>
+      <w:r>
+        <w:rPr>
+          <w:rFonts w:ascii="Consolas" w:hAnsi="Consolas" w:cs="Consolas"/>
+          <w:noProof w:val="0"/>
+          <w:color w:val="C45911" w:themeColor="accent2" w:themeShade="BF"/>
+          <w:szCs w:val="20"/>
+          <w:lang w:val="hr-HR"/>
+        </w:rPr>
+        <w:t xml:space="preserve"> {cipher}</w:t>
+      </w:r>
+      <w:r>
+        <w:rPr>
+          <w:rFonts w:ascii="Cambria Math" w:hAnsi="Cambria Math" w:cs="Consolas"/>
+          <w:noProof w:val="0"/>
+          <w:color w:val="auto"/>
+          <w:szCs w:val="20"/>
+          <w:lang w:val="hr-HR"/>
+        </w:rPr>
+        <w:t>.</w:t>
+      </w:r>
+    </w:p>
+    <w:p>
+      <w:pPr>
+        <w:jc w:val="both"/>
+        <w:rPr>
+          <w:rFonts w:ascii="Cambria Math" w:hAnsi="Cambria Math" w:cs="Consolas"/>
+          <w:noProof w:val="0"/>
+          <w:color w:val="auto"/>
+          <w:szCs w:val="20"/>
+          <w:lang w:val="hr-HR"/>
+        </w:rPr>
+      </w:pPr>
+      <w:r>
+        <w:rPr>
+          <w:rFonts w:ascii="Cambria Math" w:hAnsi="Cambria Math" w:cs="Consolas"/>
+          <w:noProof w:val="0"/>
+          <w:color w:val="auto"/>
+          <w:szCs w:val="20"/>
+          <w:lang w:val="hr-HR"/>
+        </w:rPr>
+        <w:tab/>
+        <w:t>Da bismo provjerili ispravnost enkripcije, možemo izvršiti</w:t>
+      </w:r>
+      <w:r>
+        <w:rPr>
+          <w:rFonts w:ascii="Consolas" w:hAnsi="Consolas" w:cs="Consolas"/>
+          <w:noProof w:val="0"/>
+          <w:color w:val="auto"/>
+          <w:szCs w:val="20"/>
+          <w:lang w:val="hr-HR"/>
+        </w:rPr>
+        <w:t xml:space="preserve"> POST </w:t>
+      </w:r>
+      <w:r>
+        <w:rPr>
+          <w:rFonts w:ascii="Cambria Math" w:hAnsi="Cambria Math" w:cs="Consolas"/>
+          <w:noProof w:val="0"/>
+          <w:color w:val="auto"/>
+          <w:szCs w:val="20"/>
+          <w:lang w:val="hr-HR"/>
+        </w:rPr>
+        <w:t xml:space="preserve">zahtjev na </w:t>
+      </w:r>
+      <w:r>
+        <w:rPr>
+          <w:rFonts w:ascii="Consolas" w:hAnsi="Consolas" w:cs="Consolas"/>
+          <w:noProof w:val="0"/>
+          <w:color w:val="auto"/>
+          <w:szCs w:val="20"/>
+          <w:lang w:val="hr-HR"/>
+        </w:rPr>
+        <w:t>localhost:8888</w:t>
+      </w:r>
+      <w:r>
+        <w:rPr>
+          <w:rFonts w:ascii="Consolas" w:hAnsi="Consolas" w:cs="Consolas"/>
+          <w:noProof w:val="0"/>
+          <w:color w:val="C45911" w:themeColor="accent2" w:themeShade="BF"/>
+          <w:szCs w:val="20"/>
+          <w:lang w:val="hr-HR"/>
+        </w:rPr>
+        <w:t>/decrypt</w:t>
+      </w:r>
+      <w:r>
+        <w:rPr>
+          <w:rFonts w:ascii="Consolas" w:hAnsi="Consolas" w:cs="Consolas"/>
+          <w:noProof w:val="0"/>
+          <w:color w:val="auto"/>
+          <w:szCs w:val="20"/>
+          <w:lang w:val="hr-HR"/>
+        </w:rPr>
+        <w:t xml:space="preserve"> </w:t>
+      </w:r>
+      <w:r>
+        <w:rPr>
+          <w:rFonts w:ascii="Cambria Math" w:hAnsi="Cambria Math" w:cs="Consolas"/>
+          <w:noProof w:val="0"/>
+          <w:color w:val="auto"/>
+          <w:szCs w:val="20"/>
+          <w:lang w:val="hr-HR"/>
+        </w:rPr>
+        <w:t>i proslijediti kriptovanu vrijednost lozinke, a kao odgovor ćemo dobiti našu stvarnu lozinku za bazu podataka.</w:t>
+      </w:r>
+    </w:p>
+    <w:p>
+      <w:pPr>
+        <w:jc w:val="both"/>
+        <w:rPr>
+          <w:rFonts w:ascii="Cambria Math" w:hAnsi="Cambria Math"/>
+          <w:color w:val="auto"/>
+          <w:lang w:val="hr-HR"/>
+        </w:rPr>
+      </w:pPr>
+    </w:p>
+    <w:p>
+      <w:pPr>
+        <w:pStyle w:val="Heading2"/>
+        <w:rPr>
+          <w:lang w:val="hr-HR"/>
+        </w:rPr>
+      </w:pPr>
+      <w:r>
+        <w:rPr>
+          <w:lang w:val="hr-HR"/>
+        </w:rPr>
+        <w:lastRenderedPageBreak/>
+        <w:t>Implementacij</w:t>
+      </w:r>
       <w:bookmarkStart w:id="0" w:name="_GoBack"/>
       <w:bookmarkEnd w:id="0"/>
-    </w:p>
-    <w:p>
-      <w:pPr>
-        <w:jc w:val="center"/>
-        <w:rPr>
-          <w:lang w:val="hr-HR"/>
-        </w:rPr>
-      </w:pPr>
-      <w:r>
-        <w:rPr>
-          <w:noProof/>
-        </w:rPr>
-        <w:drawing>
-          <wp:inline distT="0" distB="0" distL="0" distR="0">
-            <wp:extent cx="4010025" cy="3037387"/>
-            <wp:effectExtent l="0" t="0" r="0" b="0"/>
-            <wp:docPr id="8" name="Picture 8"/>
-            <wp:cNvGraphicFramePr>
-              <a:graphicFrameLocks xmlns:a="http://schemas.openxmlformats.org/drawingml/2006/main" noChangeAspect="1"/>
-            </wp:cNvGraphicFramePr>
-            <a:graphic xmlns:a="http://schemas.openxmlformats.org/drawingml/2006/main">
-              <a:graphicData uri="http://schemas.openxmlformats.org/drawingml/2006/picture">
-                <pic:pic xmlns:pic="http://schemas.openxmlformats.org/drawingml/2006/picture">
-                  <pic:nvPicPr>
-                    <pic:cNvPr id="8" name="GET.png"/>
-                    <pic:cNvPicPr/>
-                  </pic:nvPicPr>
-                  <pic:blipFill>
-                    <a:blip r:embed="rId8">
-                      <a:extLst>
-                        <a:ext uri="{28A0092B-C50C-407E-A947-70E740481C1C}">
-                          <a14:useLocalDpi xmlns:a14="http://schemas.microsoft.com/office/drawing/2010/main" val="0"/>
-                        </a:ext>
-                      </a:extLst>
-                    </a:blip>
-                    <a:stretch>
-                      <a:fillRect/>
-                    </a:stretch>
-                  </pic:blipFill>
-                  <pic:spPr>
-                    <a:xfrm>
-                      <a:off x="0" y="0"/>
-                      <a:ext cx="4021009" cy="3045706"/>
-                    </a:xfrm>
-                    <a:prstGeom prst="rect">
-                      <a:avLst/>
-                    </a:prstGeom>
-                  </pic:spPr>
-                </pic:pic>
-              </a:graphicData>
-            </a:graphic>
-          </wp:inline>
-        </w:drawing>
-      </w:r>
-    </w:p>
-    <w:p>
-      <w:pPr>
-        <w:rPr>
-          <w:lang w:val="hr-HR"/>
-        </w:rPr>
-      </w:pPr>
-    </w:p>
-    <w:p>
-      <w:pPr>
-        <w:rPr>
-          <w:lang w:val="hr-HR"/>
-        </w:rPr>
-      </w:pPr>
-    </w:p>
-    <w:p>
-      <w:proofErr w:type="spellStart"/>
-      <w:r>
-        <w:t>Prije</w:t>
-      </w:r>
-      <w:proofErr w:type="spellEnd"/>
-      <w:r>
+      <w:r>
+        <w:rPr>
+          <w:lang w:val="hr-HR"/>
+        </w:rPr>
+        <w:t>a komunikacije između modula</w:t>
+      </w:r>
+    </w:p>
+    <w:p>
+      <w:pPr>
+        <w:rPr>
+          <w:lang w:val="hr-HR"/>
+        </w:rPr>
+      </w:pPr>
+    </w:p>
+    <w:p>
+      <w:pPr>
+        <w:ind w:firstLine="720"/>
+        <w:jc w:val="both"/>
+        <w:rPr>
+          <w:rFonts w:ascii="Cambria Math" w:hAnsi="Cambria Math"/>
+          <w:lang w:val="hr-HR"/>
+        </w:rPr>
+      </w:pPr>
+      <w:r>
+        <w:rPr>
+          <w:rFonts w:ascii="Cambria Math" w:hAnsi="Cambria Math"/>
+          <w:lang w:val="hr-HR"/>
+        </w:rPr>
+        <w:t xml:space="preserve">Komunikacija između pojedinačnih modula (mikroservisa) je ostvarena gdje god </w:t>
+      </w:r>
+      <w:r>
+        <w:rPr>
+          <w:rFonts w:ascii="Cambria Math" w:hAnsi="Cambria Math"/>
+          <w:lang w:val="hr-HR"/>
+        </w:rPr>
+        <w:t xml:space="preserve">u sistemu postoji situacija da </w:t>
+      </w:r>
+      <w:r>
+        <w:rPr>
+          <w:rFonts w:ascii="Cambria Math" w:hAnsi="Cambria Math"/>
+          <w:lang w:val="hr-HR"/>
+        </w:rPr>
+        <w:t>u</w:t>
+      </w:r>
+      <w:r>
+        <w:rPr>
+          <w:rFonts w:ascii="Cambria Math" w:hAnsi="Cambria Math"/>
+          <w:lang w:val="hr-HR"/>
+        </w:rPr>
+        <w:t xml:space="preserve"> tabeli jednog modula</w:t>
+      </w:r>
+      <w:r>
+        <w:rPr>
+          <w:rFonts w:ascii="Cambria Math" w:hAnsi="Cambria Math"/>
+          <w:lang w:val="hr-HR"/>
+        </w:rPr>
+        <w:t xml:space="preserve"> postoji instanca stranog ključa</w:t>
+      </w:r>
+      <w:r>
+        <w:rPr>
+          <w:rFonts w:ascii="Cambria Math" w:hAnsi="Cambria Math"/>
+          <w:lang w:val="hr-HR"/>
+        </w:rPr>
+        <w:t xml:space="preserve"> na tabelu koja se nalazi u nekom od preostalih modula. U tom modulu se zbog toga nalazi skraćena verzija te tabele u koju se onda vrše promjene svaki put kada dođe do promjene u odgovarajućoj tabeli iz drugog modula. </w:t>
+      </w:r>
+    </w:p>
+    <w:p>
+      <w:pPr>
+        <w:ind w:firstLine="720"/>
+        <w:jc w:val="both"/>
+        <w:rPr>
+          <w:rFonts w:ascii="Cambria Math" w:hAnsi="Cambria Math"/>
+          <w:lang w:val="hr-HR"/>
+        </w:rPr>
+      </w:pPr>
+      <w:r>
+        <w:rPr>
+          <w:rFonts w:ascii="Cambria Math" w:hAnsi="Cambria Math"/>
+          <w:lang w:val="hr-HR"/>
+        </w:rPr>
+        <w:t>Uzmimo za primjer module</w:t>
+      </w:r>
+      <w:r>
+        <w:rPr>
+          <w:rFonts w:ascii="Consolas" w:hAnsi="Consolas"/>
+          <w:color w:val="C45911" w:themeColor="accent2" w:themeShade="BF"/>
+          <w:lang w:val="hr-HR"/>
+        </w:rPr>
+        <w:t xml:space="preserve"> UsersModule </w:t>
+      </w:r>
+      <w:r>
+        <w:rPr>
+          <w:rFonts w:ascii="Cambria Math" w:hAnsi="Cambria Math"/>
+          <w:lang w:val="hr-HR"/>
+        </w:rPr>
+        <w:t>i</w:t>
+      </w:r>
+      <w:r>
+        <w:rPr>
+          <w:rFonts w:ascii="Consolas" w:hAnsi="Consolas"/>
+          <w:color w:val="C45911" w:themeColor="accent2" w:themeShade="BF"/>
+          <w:lang w:val="hr-HR"/>
+        </w:rPr>
+        <w:t xml:space="preserve"> DocumentsModule</w:t>
+      </w:r>
+      <w:r>
+        <w:rPr>
+          <w:rFonts w:ascii="Cambria Math" w:hAnsi="Cambria Math"/>
+          <w:lang w:val="hr-HR"/>
+        </w:rPr>
+        <w:t>. O</w:t>
+      </w:r>
+      <w:r>
+        <w:rPr>
+          <w:rFonts w:ascii="Cambria Math" w:hAnsi="Cambria Math"/>
+          <w:lang w:val="hr-HR"/>
+        </w:rPr>
+        <w:t>vaj prvi sadrži tabelu korisnika</w:t>
+      </w:r>
+      <w:r>
+        <w:rPr>
+          <w:rFonts w:ascii="Cambria Math" w:hAnsi="Cambria Math"/>
+          <w:lang w:val="hr-HR"/>
+        </w:rPr>
+        <w:t>, dok tabela dokumenata u d</w:t>
+      </w:r>
+      <w:r>
+        <w:rPr>
+          <w:rFonts w:ascii="Cambria Math" w:hAnsi="Cambria Math"/>
+          <w:lang w:val="hr-HR"/>
+        </w:rPr>
+        <w:t xml:space="preserve">rugom modulu sadrži strani ključ </w:t>
+      </w:r>
+      <w:r>
+        <w:rPr>
+          <w:rFonts w:ascii="Cambria Math" w:hAnsi="Cambria Math"/>
+          <w:lang w:val="hr-HR"/>
+        </w:rPr>
+        <w:t>na korisnika koji je ujedno i autor dokumenta. Zbog toga u modulu</w:t>
+      </w:r>
+      <w:r>
+        <w:rPr>
+          <w:rFonts w:ascii="Consolas" w:hAnsi="Consolas"/>
+          <w:lang w:val="hr-HR"/>
+        </w:rPr>
+        <w:t xml:space="preserve"> DocumentsModule </w:t>
+      </w:r>
+      <w:r>
+        <w:rPr>
+          <w:rFonts w:ascii="Cambria Math" w:hAnsi="Cambria Math"/>
+          <w:lang w:val="hr-HR"/>
+        </w:rPr>
+        <w:t>postoji tabela</w:t>
+      </w:r>
+      <w:r>
+        <w:rPr>
+          <w:rFonts w:ascii="Consolas" w:hAnsi="Consolas"/>
+          <w:color w:val="C45911" w:themeColor="accent2" w:themeShade="BF"/>
+          <w:lang w:val="hr-HR"/>
+        </w:rPr>
+        <w:t xml:space="preserve"> Authors</w:t>
+      </w:r>
+      <w:r>
+        <w:rPr>
+          <w:rFonts w:ascii="Consolas" w:hAnsi="Consolas"/>
+          <w:lang w:val="hr-HR"/>
+        </w:rPr>
         <w:t xml:space="preserve"> </w:t>
       </w:r>
       <w:r>
         <w:rPr>
+          <w:rFonts w:ascii="Cambria Math" w:hAnsi="Cambria Math"/>
+          <w:lang w:val="hr-HR"/>
+        </w:rPr>
+        <w:t xml:space="preserve">koja je skraćena verzija tabele korisnika. </w:t>
+      </w:r>
+      <w:r>
+        <w:rPr>
+          <w:rFonts w:ascii="Cambria Math" w:hAnsi="Cambria Math"/>
+          <w:lang w:val="hr-HR"/>
+        </w:rPr>
+        <w:t>Tako, svaki put kada se izvrši</w:t>
+      </w:r>
+      <w:r>
+        <w:rPr>
           <w:rFonts w:ascii="Consolas" w:hAnsi="Consolas"/>
-        </w:rPr>
-        <w:t>POST</w:t>
-      </w:r>
-      <w:r>
-        <w:t>:</w:t>
-      </w:r>
-    </w:p>
-    <w:p/>
-    <w:p>
-      <w:pPr>
-        <w:jc w:val="center"/>
-        <w:rPr>
-          <w:lang w:val="hr-HR"/>
-        </w:rPr>
-      </w:pPr>
-      <w:r>
-        <w:rPr>
-          <w:noProof/>
-        </w:rPr>
-        <w:drawing>
-          <wp:inline distT="0" distB="0" distL="0" distR="0">
-            <wp:extent cx="4048125" cy="3189092"/>
-            <wp:effectExtent l="0" t="0" r="0" b="0"/>
-            <wp:docPr id="9" name="Picture 9"/>
-            <wp:cNvGraphicFramePr>
-              <a:graphicFrameLocks xmlns:a="http://schemas.openxmlformats.org/drawingml/2006/main" noChangeAspect="1"/>
-            </wp:cNvGraphicFramePr>
-            <a:graphic xmlns:a="http://schemas.openxmlformats.org/drawingml/2006/main">
-              <a:graphicData uri="http://schemas.openxmlformats.org/drawingml/2006/picture">
-                <pic:pic xmlns:pic="http://schemas.openxmlformats.org/drawingml/2006/picture">
-                  <pic:nvPicPr>
-                    <pic:cNvPr id="9" name="Pre-POST.png"/>
-                    <pic:cNvPicPr/>
-                  </pic:nvPicPr>
-                  <pic:blipFill>
-                    <a:blip r:embed="rId9">
-                      <a:extLst>
-                        <a:ext uri="{28A0092B-C50C-407E-A947-70E740481C1C}">
-                          <a14:useLocalDpi xmlns:a14="http://schemas.microsoft.com/office/drawing/2010/main" val="0"/>
-                        </a:ext>
-                      </a:extLst>
-                    </a:blip>
-                    <a:stretch>
-                      <a:fillRect/>
-                    </a:stretch>
-                  </pic:blipFill>
-                  <pic:spPr>
-                    <a:xfrm>
-                      <a:off x="0" y="0"/>
-                      <a:ext cx="4055641" cy="3195013"/>
-                    </a:xfrm>
-                    <a:prstGeom prst="rect">
-                      <a:avLst/>
-                    </a:prstGeom>
-                  </pic:spPr>
-                </pic:pic>
-              </a:graphicData>
-            </a:graphic>
-          </wp:inline>
-        </w:drawing>
-      </w:r>
-    </w:p>
-    <w:p>
-      <w:pPr>
-        <w:rPr>
-          <w:lang w:val="hr-HR"/>
-        </w:rPr>
-      </w:pPr>
-    </w:p>
-    <w:p>
-      <w:pPr>
-        <w:rPr>
-          <w:lang w:val="hr-HR"/>
-        </w:rPr>
-      </w:pPr>
-    </w:p>
-    <w:p>
-      <w:pPr>
-        <w:rPr>
-          <w:lang w:val="hr-HR"/>
-        </w:rPr>
-      </w:pPr>
-      <w:r>
-        <w:rPr>
-          <w:lang w:val="hr-HR"/>
-        </w:rPr>
-        <w:t xml:space="preserve">Poslije </w:t>
+          <w:lang w:val="hr-HR"/>
+        </w:rPr>
+        <w:t xml:space="preserve"> POST</w:t>
+      </w:r>
+      <w:r>
+        <w:rPr>
+          <w:rFonts w:ascii="Cambria Math" w:hAnsi="Cambria Math"/>
+          <w:lang w:val="hr-HR"/>
+        </w:rPr>
+        <w:t>,</w:t>
       </w:r>
       <w:r>
         <w:rPr>
           <w:rFonts w:ascii="Consolas" w:hAnsi="Consolas"/>
           <w:lang w:val="hr-HR"/>
         </w:rPr>
-        <w:t>POST</w:t>
-      </w:r>
-      <w:r>
-        <w:rPr>
-          <w:lang w:val="hr-HR"/>
-        </w:rPr>
-        <w:t>:</w:t>
-      </w:r>
-    </w:p>
-    <w:p>
-      <w:pPr>
-        <w:rPr>
-          <w:lang w:val="hr-HR"/>
-        </w:rPr>
-      </w:pPr>
-    </w:p>
-    <w:p>
-      <w:pPr>
-        <w:jc w:val="center"/>
-        <w:rPr>
-          <w:lang w:val="hr-HR"/>
-        </w:rPr>
-      </w:pPr>
-      <w:r>
-        <w:rPr>
-          <w:noProof/>
-        </w:rPr>
-        <w:drawing>
-          <wp:inline distT="0" distB="0" distL="0" distR="0">
-            <wp:extent cx="4067175" cy="3198694"/>
-            <wp:effectExtent l="0" t="0" r="0" b="1905"/>
-            <wp:docPr id="10" name="Picture 10"/>
-            <wp:cNvGraphicFramePr>
-              <a:graphicFrameLocks xmlns:a="http://schemas.openxmlformats.org/drawingml/2006/main" noChangeAspect="1"/>
-            </wp:cNvGraphicFramePr>
-            <a:graphic xmlns:a="http://schemas.openxmlformats.org/drawingml/2006/main">
-              <a:graphicData uri="http://schemas.openxmlformats.org/drawingml/2006/picture">
-                <pic:pic xmlns:pic="http://schemas.openxmlformats.org/drawingml/2006/picture">
-                  <pic:nvPicPr>
-                    <pic:cNvPr id="10" name="Post-POST.png"/>
-                    <pic:cNvPicPr/>
-                  </pic:nvPicPr>
-                  <pic:blipFill>
-                    <a:blip r:embed="rId10">
-                      <a:extLst>
-                        <a:ext uri="{28A0092B-C50C-407E-A947-70E740481C1C}">
-                          <a14:useLocalDpi xmlns:a14="http://schemas.microsoft.com/office/drawing/2010/main" val="0"/>
-                        </a:ext>
-                      </a:extLst>
-                    </a:blip>
-                    <a:stretch>
-                      <a:fillRect/>
-                    </a:stretch>
-                  </pic:blipFill>
-                  <pic:spPr>
-                    <a:xfrm>
-                      <a:off x="0" y="0"/>
-                      <a:ext cx="4075742" cy="3205431"/>
-                    </a:xfrm>
-                    <a:prstGeom prst="rect">
-                      <a:avLst/>
-                    </a:prstGeom>
-                  </pic:spPr>
-                </pic:pic>
-              </a:graphicData>
-            </a:graphic>
-          </wp:inline>
-        </w:drawing>
-      </w:r>
-    </w:p>
-    <w:p>
-      <w:pPr>
-        <w:rPr>
-          <w:lang w:val="hr-HR"/>
-        </w:rPr>
-      </w:pPr>
-    </w:p>
-    <w:p>
-      <w:pPr>
-        <w:rPr>
-          <w:lang w:val="hr-HR"/>
-        </w:rPr>
-      </w:pPr>
-    </w:p>
-    <w:p>
-      <w:pPr>
-        <w:rPr>
-          <w:lang w:val="hr-HR"/>
-        </w:rPr>
-      </w:pPr>
-      <w:r>
-        <w:rPr>
-          <w:lang w:val="hr-HR"/>
-        </w:rPr>
-        <w:t xml:space="preserve">Poslije </w:t>
+        <w:t xml:space="preserve"> PUT </w:t>
+      </w:r>
+      <w:r>
+        <w:rPr>
+          <w:rFonts w:ascii="Cambria Math" w:hAnsi="Cambria Math"/>
+          <w:lang w:val="hr-HR"/>
+        </w:rPr>
+        <w:t>ili</w:t>
       </w:r>
       <w:r>
         <w:rPr>
           <w:rFonts w:ascii="Consolas" w:hAnsi="Consolas"/>
           <w:lang w:val="hr-HR"/>
         </w:rPr>
-        <w:t>PUT</w:t>
-      </w:r>
-      <w:r>
-        <w:rPr>
-          <w:lang w:val="hr-HR"/>
-        </w:rPr>
-        <w:t>:</w:t>
-      </w:r>
-    </w:p>
-    <w:p>
-      <w:pPr>
-        <w:rPr>
-          <w:lang w:val="hr-HR"/>
-        </w:rPr>
-      </w:pPr>
-    </w:p>
-    <w:p>
-      <w:pPr>
-        <w:jc w:val="center"/>
-        <w:rPr>
-          <w:lang w:val="hr-HR"/>
-        </w:rPr>
-      </w:pPr>
-      <w:r>
-        <w:rPr>
-          <w:noProof/>
-        </w:rPr>
-        <w:lastRenderedPageBreak/>
-        <w:drawing>
-          <wp:inline distT="0" distB="0" distL="0" distR="0">
-            <wp:extent cx="3744435" cy="2952750"/>
-            <wp:effectExtent l="0" t="0" r="8890" b="0"/>
-            <wp:docPr id="11" name="Picture 11"/>
-            <wp:cNvGraphicFramePr>
-              <a:graphicFrameLocks xmlns:a="http://schemas.openxmlformats.org/drawingml/2006/main" noChangeAspect="1"/>
-            </wp:cNvGraphicFramePr>
-            <a:graphic xmlns:a="http://schemas.openxmlformats.org/drawingml/2006/main">
-              <a:graphicData uri="http://schemas.openxmlformats.org/drawingml/2006/picture">
-                <pic:pic xmlns:pic="http://schemas.openxmlformats.org/drawingml/2006/picture">
-                  <pic:nvPicPr>
-                    <pic:cNvPr id="11" name="Post-PUT.png"/>
-                    <pic:cNvPicPr/>
-                  </pic:nvPicPr>
-                  <pic:blipFill>
-                    <a:blip r:embed="rId11" cstate="print">
-                      <a:extLst>
-                        <a:ext uri="{28A0092B-C50C-407E-A947-70E740481C1C}">
-                          <a14:useLocalDpi xmlns:a14="http://schemas.microsoft.com/office/drawing/2010/main" val="0"/>
-                        </a:ext>
-                      </a:extLst>
-                    </a:blip>
-                    <a:stretch>
-                      <a:fillRect/>
-                    </a:stretch>
-                  </pic:blipFill>
-                  <pic:spPr>
-                    <a:xfrm>
-                      <a:off x="0" y="0"/>
-                      <a:ext cx="3755109" cy="2961167"/>
-                    </a:xfrm>
-                    <a:prstGeom prst="rect">
-                      <a:avLst/>
-                    </a:prstGeom>
-                  </pic:spPr>
-                </pic:pic>
-              </a:graphicData>
-            </a:graphic>
-          </wp:inline>
-        </w:drawing>
-      </w:r>
-    </w:p>
-    <w:p>
-      <w:pPr>
-        <w:rPr>
-          <w:lang w:val="hr-HR"/>
-        </w:rPr>
-      </w:pPr>
-    </w:p>
-    <w:p>
-      <w:pPr>
-        <w:rPr>
-          <w:lang w:val="hr-HR"/>
-        </w:rPr>
-      </w:pPr>
-    </w:p>
-    <w:p>
-      <w:pPr>
-        <w:rPr>
-          <w:lang w:val="hr-HR"/>
-        </w:rPr>
-      </w:pPr>
-      <w:r>
-        <w:rPr>
-          <w:lang w:val="hr-HR"/>
-        </w:rPr>
-        <w:t>Pos</w:t>
-      </w:r>
-      <w:r>
-        <w:rPr>
-          <w:lang w:val="hr-HR"/>
-        </w:rPr>
-        <w:t xml:space="preserve">lije </w:t>
+        <w:t xml:space="preserve"> DELETE </w:t>
+      </w:r>
+      <w:r>
+        <w:rPr>
+          <w:rFonts w:ascii="Cambria Math" w:hAnsi="Cambria Math"/>
+          <w:lang w:val="hr-HR"/>
+        </w:rPr>
+        <w:t>zahtjev prema tabeli korisnika, ova promjena će se propagirati i u tabelu autora dokumenata u sasvim drugom modulu.</w:t>
+      </w:r>
+    </w:p>
+    <w:p>
+      <w:pPr>
+        <w:ind w:firstLine="720"/>
+        <w:jc w:val="both"/>
+        <w:rPr>
+          <w:rFonts w:ascii="Cambria Math" w:hAnsi="Cambria Math"/>
+          <w:lang w:val="hr-HR"/>
+        </w:rPr>
+      </w:pPr>
+      <w:r>
+        <w:rPr>
+          <w:rFonts w:ascii="Cambria Math" w:hAnsi="Cambria Math"/>
+          <w:lang w:val="hr-HR"/>
+        </w:rPr>
+        <w:t>Za implementaciju ove ko</w:t>
+      </w:r>
+      <w:r>
+        <w:rPr>
+          <w:rFonts w:ascii="Cambria Math" w:hAnsi="Cambria Math"/>
+          <w:lang w:val="hr-HR"/>
+        </w:rPr>
+        <w:t>munikacije korištena je</w:t>
       </w:r>
       <w:r>
         <w:rPr>
           <w:rFonts w:ascii="Consolas" w:hAnsi="Consolas"/>
           <w:lang w:val="hr-HR"/>
         </w:rPr>
-        <w:t>DELETE</w:t>
-      </w:r>
-      <w:r>
-        <w:rPr>
-          <w:lang w:val="hr-HR"/>
-        </w:rPr>
-        <w:t>:</w:t>
-      </w:r>
-    </w:p>
-    <w:p>
-      <w:pPr>
-        <w:rPr>
-          <w:lang w:val="hr-HR"/>
-        </w:rPr>
-      </w:pPr>
-    </w:p>
-    <w:p>
-      <w:pPr>
-        <w:jc w:val="center"/>
-        <w:rPr>
-          <w:lang w:val="hr-HR"/>
-        </w:rPr>
-      </w:pPr>
-      <w:r>
-        <w:rPr>
-          <w:noProof/>
-        </w:rPr>
-        <w:drawing>
-          <wp:inline distT="0" distB="0" distL="0" distR="0">
-            <wp:extent cx="3867150" cy="3041381"/>
-            <wp:effectExtent l="0" t="0" r="0" b="6985"/>
-            <wp:docPr id="12" name="Picture 12"/>
-            <wp:cNvGraphicFramePr>
-              <a:graphicFrameLocks xmlns:a="http://schemas.openxmlformats.org/drawingml/2006/main" noChangeAspect="1"/>
-            </wp:cNvGraphicFramePr>
-            <a:graphic xmlns:a="http://schemas.openxmlformats.org/drawingml/2006/main">
-              <a:graphicData uri="http://schemas.openxmlformats.org/drawingml/2006/picture">
-                <pic:pic xmlns:pic="http://schemas.openxmlformats.org/drawingml/2006/picture">
-                  <pic:nvPicPr>
-                    <pic:cNvPr id="12" name="Post-DELETE.png"/>
-                    <pic:cNvPicPr/>
-                  </pic:nvPicPr>
-                  <pic:blipFill>
-                    <a:blip r:embed="rId12">
-                      <a:extLst>
-                        <a:ext uri="{28A0092B-C50C-407E-A947-70E740481C1C}">
-                          <a14:useLocalDpi xmlns:a14="http://schemas.microsoft.com/office/drawing/2010/main" val="0"/>
-                        </a:ext>
-                      </a:extLst>
-                    </a:blip>
-                    <a:stretch>
-                      <a:fillRect/>
-                    </a:stretch>
-                  </pic:blipFill>
-                  <pic:spPr>
-                    <a:xfrm>
-                      <a:off x="0" y="0"/>
-                      <a:ext cx="3872865" cy="3045876"/>
-                    </a:xfrm>
-                    <a:prstGeom prst="rect">
-                      <a:avLst/>
-                    </a:prstGeom>
-                  </pic:spPr>
-                </pic:pic>
-              </a:graphicData>
-            </a:graphic>
-          </wp:inline>
-        </w:drawing>
-      </w:r>
+        <w:t xml:space="preserve"> </w:t>
+      </w:r>
+      <w:r>
+        <w:rPr>
+          <w:rFonts w:ascii="Consolas" w:hAnsi="Consolas"/>
+          <w:color w:val="C45911" w:themeColor="accent2" w:themeShade="BF"/>
+          <w:lang w:val="hr-HR"/>
+        </w:rPr>
+        <w:t>RestTemplate</w:t>
+      </w:r>
+      <w:r>
+        <w:rPr>
+          <w:rFonts w:ascii="Consolas" w:hAnsi="Consolas"/>
+          <w:lang w:val="hr-HR"/>
+        </w:rPr>
+        <w:t xml:space="preserve"> </w:t>
+      </w:r>
+      <w:r>
+        <w:rPr>
+          <w:rFonts w:ascii="Cambria Math" w:hAnsi="Cambria Math"/>
+          <w:lang w:val="hr-HR"/>
+        </w:rPr>
+        <w:t>klasa</w:t>
+      </w:r>
+      <w:r>
+        <w:rPr>
+          <w:rFonts w:ascii="Cambria Math" w:hAnsi="Cambria Math"/>
+          <w:lang w:val="hr-HR"/>
+        </w:rPr>
+        <w:t xml:space="preserve">. </w:t>
+      </w:r>
+      <w:r>
+        <w:rPr>
+          <w:rFonts w:ascii="Cambria Math" w:hAnsi="Cambria Math"/>
+          <w:lang w:val="hr-HR"/>
+        </w:rPr>
+        <w:t>Unutar klase</w:t>
+      </w:r>
+      <w:r>
+        <w:rPr>
+          <w:rFonts w:ascii="Consolas" w:hAnsi="Consolas"/>
+          <w:lang w:val="hr-HR"/>
+        </w:rPr>
+        <w:t xml:space="preserve"> </w:t>
+      </w:r>
+      <w:r>
+        <w:rPr>
+          <w:rFonts w:ascii="Consolas" w:hAnsi="Consolas"/>
+          <w:color w:val="C45911" w:themeColor="accent2" w:themeShade="BF"/>
+          <w:lang w:val="hr-HR"/>
+        </w:rPr>
+        <w:t>UsersService</w:t>
+      </w:r>
+      <w:r>
+        <w:rPr>
+          <w:rFonts w:ascii="Consolas" w:hAnsi="Consolas"/>
+          <w:lang w:val="hr-HR"/>
+        </w:rPr>
+        <w:t xml:space="preserve"> </w:t>
+      </w:r>
+      <w:r>
+        <w:rPr>
+          <w:rFonts w:ascii="Cambria Math" w:hAnsi="Cambria Math"/>
+          <w:lang w:val="hr-HR"/>
+        </w:rPr>
+        <w:t>dodamo privatnu metodu</w:t>
+      </w:r>
+      <w:r>
+        <w:rPr>
+          <w:rFonts w:ascii="Consolas" w:hAnsi="Consolas"/>
+          <w:color w:val="C45911" w:themeColor="accent2" w:themeShade="BF"/>
+          <w:lang w:val="hr-HR"/>
+        </w:rPr>
+        <w:t xml:space="preserve"> restInit</w:t>
+      </w:r>
+      <w:r>
+        <w:rPr>
+          <w:rFonts w:ascii="Consolas" w:hAnsi="Consolas"/>
+          <w:color w:val="C45911" w:themeColor="accent2" w:themeShade="BF"/>
+          <w:lang w:val="hr-HR"/>
+        </w:rPr>
+        <w:t>()</w:t>
+      </w:r>
+      <w:r>
+        <w:rPr>
+          <w:rFonts w:ascii="Consolas" w:hAnsi="Consolas"/>
+          <w:color w:val="C45911" w:themeColor="accent2" w:themeShade="BF"/>
+          <w:lang w:val="hr-HR"/>
+        </w:rPr>
+        <w:t xml:space="preserve"> </w:t>
+      </w:r>
+      <w:r>
+        <w:rPr>
+          <w:rFonts w:ascii="Cambria Math" w:hAnsi="Cambria Math"/>
+          <w:lang w:val="hr-HR"/>
+        </w:rPr>
+        <w:t>koja vraća novu instancu</w:t>
+      </w:r>
+      <w:r>
+        <w:rPr>
+          <w:rFonts w:ascii="Consolas" w:hAnsi="Consolas"/>
+          <w:lang w:val="hr-HR"/>
+        </w:rPr>
+        <w:t xml:space="preserve"> RestTemplate </w:t>
+      </w:r>
+      <w:r>
+        <w:rPr>
+          <w:rFonts w:ascii="Cambria Math" w:hAnsi="Cambria Math"/>
+          <w:lang w:val="hr-HR"/>
+        </w:rPr>
+        <w:t>klase:</w:t>
+      </w:r>
+    </w:p>
+    <w:p>
+      <w:pPr>
+        <w:jc w:val="both"/>
+        <w:rPr>
+          <w:rFonts w:ascii="Cambria Math" w:hAnsi="Cambria Math"/>
+          <w:lang w:val="hr-HR"/>
+        </w:rPr>
+      </w:pPr>
+    </w:p>
+    <w:p>
+      <w:pPr>
+        <w:jc w:val="both"/>
+        <w:rPr>
+          <w:rFonts w:ascii="Cambria Math" w:hAnsi="Cambria Math"/>
+          <w:lang w:val="hr-HR"/>
+        </w:rPr>
+      </w:pPr>
+    </w:p>
+    <w:p>
+      <w:pPr>
+        <w:autoSpaceDE w:val="0"/>
+        <w:autoSpaceDN w:val="0"/>
+        <w:adjustRightInd w:val="0"/>
+        <w:spacing w:line="240" w:lineRule="auto"/>
+        <w:rPr>
+          <w:rFonts w:ascii="Consolas" w:hAnsi="Consolas" w:cs="Consolas"/>
+          <w:sz w:val="20"/>
+          <w:szCs w:val="20"/>
+        </w:rPr>
+      </w:pPr>
+      <w:r>
+        <w:rPr>
+          <w:rFonts w:ascii="Consolas" w:hAnsi="Consolas" w:cs="Consolas"/>
+          <w:color w:val="646464"/>
+          <w:sz w:val="20"/>
+          <w:szCs w:val="20"/>
+        </w:rPr>
+        <w:t>@Service</w:t>
+      </w:r>
+    </w:p>
+    <w:p>
+      <w:pPr>
+        <w:jc w:val="both"/>
+        <w:rPr>
+          <w:rFonts w:ascii="Consolas" w:hAnsi="Consolas" w:cs="Consolas"/>
+          <w:sz w:val="20"/>
+          <w:szCs w:val="20"/>
+        </w:rPr>
+      </w:pPr>
+      <w:r>
+        <w:rPr>
+          <w:rFonts w:ascii="Consolas" w:hAnsi="Consolas" w:cs="Consolas"/>
+          <w:b/>
+          <w:bCs/>
+          <w:color w:val="7F0055"/>
+          <w:sz w:val="20"/>
+          <w:szCs w:val="20"/>
+        </w:rPr>
+        <w:t>public</w:t>
+      </w:r>
+      <w:r>
+        <w:rPr>
+          <w:rFonts w:ascii="Consolas" w:hAnsi="Consolas" w:cs="Consolas"/>
+          <w:sz w:val="20"/>
+          <w:szCs w:val="20"/>
+        </w:rPr>
+        <w:t xml:space="preserve"> </w:t>
+      </w:r>
+      <w:r>
+        <w:rPr>
+          <w:rFonts w:ascii="Consolas" w:hAnsi="Consolas" w:cs="Consolas"/>
+          <w:b/>
+          <w:bCs/>
+          <w:color w:val="7F0055"/>
+          <w:sz w:val="20"/>
+          <w:szCs w:val="20"/>
+        </w:rPr>
+        <w:t>class</w:t>
+      </w:r>
+      <w:r>
+        <w:rPr>
+          <w:rFonts w:ascii="Consolas" w:hAnsi="Consolas" w:cs="Consolas"/>
+          <w:sz w:val="20"/>
+          <w:szCs w:val="20"/>
+        </w:rPr>
+        <w:t xml:space="preserve"> UsersService {</w:t>
+      </w:r>
+    </w:p>
+    <w:p>
+      <w:pPr>
+        <w:jc w:val="both"/>
+        <w:rPr>
+          <w:rFonts w:ascii="Consolas" w:hAnsi="Consolas" w:cs="Consolas"/>
+          <w:sz w:val="20"/>
+          <w:szCs w:val="20"/>
+        </w:rPr>
+      </w:pPr>
+      <w:r>
+        <w:rPr>
+          <w:rFonts w:ascii="Consolas" w:hAnsi="Consolas" w:cs="Consolas"/>
+          <w:sz w:val="20"/>
+          <w:szCs w:val="20"/>
+        </w:rPr>
+        <w:tab/>
+        <w:t>...</w:t>
+      </w:r>
+    </w:p>
+    <w:p>
+      <w:pPr>
+        <w:autoSpaceDE w:val="0"/>
+        <w:autoSpaceDN w:val="0"/>
+        <w:adjustRightInd w:val="0"/>
+        <w:spacing w:line="240" w:lineRule="auto"/>
+        <w:ind w:firstLine="720"/>
+        <w:rPr>
+          <w:rFonts w:ascii="Consolas" w:hAnsi="Consolas" w:cs="Consolas"/>
+          <w:sz w:val="20"/>
+          <w:szCs w:val="20"/>
+        </w:rPr>
+      </w:pPr>
+      <w:r>
+        <w:rPr>
+          <w:rFonts w:ascii="Consolas" w:hAnsi="Consolas" w:cs="Consolas"/>
+          <w:color w:val="646464"/>
+          <w:sz w:val="20"/>
+          <w:szCs w:val="20"/>
+        </w:rPr>
+        <w:t>@Bean</w:t>
+      </w:r>
+    </w:p>
+    <w:p>
+      <w:pPr>
+        <w:autoSpaceDE w:val="0"/>
+        <w:autoSpaceDN w:val="0"/>
+        <w:adjustRightInd w:val="0"/>
+        <w:spacing w:line="240" w:lineRule="auto"/>
+        <w:rPr>
+          <w:rFonts w:ascii="Consolas" w:hAnsi="Consolas" w:cs="Consolas"/>
+          <w:sz w:val="20"/>
+          <w:szCs w:val="20"/>
+        </w:rPr>
+      </w:pPr>
+      <w:r>
+        <w:rPr>
+          <w:rFonts w:ascii="Consolas" w:hAnsi="Consolas" w:cs="Consolas"/>
+          <w:sz w:val="20"/>
+          <w:szCs w:val="20"/>
+        </w:rPr>
+        <w:tab/>
+      </w:r>
+      <w:r>
+        <w:rPr>
+          <w:rFonts w:ascii="Consolas" w:hAnsi="Consolas" w:cs="Consolas"/>
+          <w:color w:val="646464"/>
+          <w:sz w:val="20"/>
+          <w:szCs w:val="20"/>
+        </w:rPr>
+        <w:t>@LoadBalanced</w:t>
+      </w:r>
+    </w:p>
+    <w:p>
+      <w:pPr>
+        <w:autoSpaceDE w:val="0"/>
+        <w:autoSpaceDN w:val="0"/>
+        <w:adjustRightInd w:val="0"/>
+        <w:spacing w:line="240" w:lineRule="auto"/>
+        <w:rPr>
+          <w:rFonts w:ascii="Consolas" w:hAnsi="Consolas" w:cs="Consolas"/>
+          <w:sz w:val="20"/>
+          <w:szCs w:val="20"/>
+        </w:rPr>
+      </w:pPr>
+      <w:r>
+        <w:rPr>
+          <w:rFonts w:ascii="Consolas" w:hAnsi="Consolas" w:cs="Consolas"/>
+          <w:sz w:val="20"/>
+          <w:szCs w:val="20"/>
+        </w:rPr>
+        <w:tab/>
+      </w:r>
+      <w:r>
+        <w:rPr>
+          <w:rFonts w:ascii="Consolas" w:hAnsi="Consolas" w:cs="Consolas"/>
+          <w:b/>
+          <w:bCs/>
+          <w:color w:val="7F0055"/>
+          <w:sz w:val="20"/>
+          <w:szCs w:val="20"/>
+        </w:rPr>
+        <w:t>private</w:t>
+      </w:r>
+      <w:r>
+        <w:rPr>
+          <w:rFonts w:ascii="Consolas" w:hAnsi="Consolas" w:cs="Consolas"/>
+          <w:sz w:val="20"/>
+          <w:szCs w:val="20"/>
+        </w:rPr>
+        <w:t xml:space="preserve"> RestTemplate restInit() {</w:t>
+      </w:r>
+    </w:p>
+    <w:p>
+      <w:pPr>
+        <w:autoSpaceDE w:val="0"/>
+        <w:autoSpaceDN w:val="0"/>
+        <w:adjustRightInd w:val="0"/>
+        <w:spacing w:line="240" w:lineRule="auto"/>
+        <w:rPr>
+          <w:rFonts w:ascii="Consolas" w:hAnsi="Consolas" w:cs="Consolas"/>
+          <w:sz w:val="20"/>
+          <w:szCs w:val="20"/>
+        </w:rPr>
+      </w:pPr>
+      <w:r>
+        <w:rPr>
+          <w:rFonts w:ascii="Consolas" w:hAnsi="Consolas" w:cs="Consolas"/>
+          <w:sz w:val="20"/>
+          <w:szCs w:val="20"/>
+        </w:rPr>
+        <w:tab/>
+      </w:r>
+      <w:r>
+        <w:rPr>
+          <w:rFonts w:ascii="Consolas" w:hAnsi="Consolas" w:cs="Consolas"/>
+          <w:sz w:val="20"/>
+          <w:szCs w:val="20"/>
+        </w:rPr>
+        <w:tab/>
+      </w:r>
+      <w:r>
+        <w:rPr>
+          <w:rFonts w:ascii="Consolas" w:hAnsi="Consolas" w:cs="Consolas"/>
+          <w:b/>
+          <w:bCs/>
+          <w:color w:val="7F0055"/>
+          <w:sz w:val="20"/>
+          <w:szCs w:val="20"/>
+        </w:rPr>
+        <w:t>return</w:t>
+      </w:r>
+      <w:r>
+        <w:rPr>
+          <w:rFonts w:ascii="Consolas" w:hAnsi="Consolas" w:cs="Consolas"/>
+          <w:sz w:val="20"/>
+          <w:szCs w:val="20"/>
+        </w:rPr>
+        <w:t xml:space="preserve"> </w:t>
+      </w:r>
+      <w:r>
+        <w:rPr>
+          <w:rFonts w:ascii="Consolas" w:hAnsi="Consolas" w:cs="Consolas"/>
+          <w:b/>
+          <w:bCs/>
+          <w:color w:val="7F0055"/>
+          <w:sz w:val="20"/>
+          <w:szCs w:val="20"/>
+        </w:rPr>
+        <w:t>new</w:t>
+      </w:r>
+      <w:r>
+        <w:rPr>
+          <w:rFonts w:ascii="Consolas" w:hAnsi="Consolas" w:cs="Consolas"/>
+          <w:sz w:val="20"/>
+          <w:szCs w:val="20"/>
+        </w:rPr>
+        <w:t xml:space="preserve"> RestTemplate();</w:t>
+      </w:r>
+    </w:p>
+    <w:p>
+      <w:pPr>
+        <w:jc w:val="both"/>
+        <w:rPr>
+          <w:rFonts w:ascii="Consolas" w:hAnsi="Consolas" w:cs="Consolas"/>
+          <w:sz w:val="20"/>
+          <w:szCs w:val="20"/>
+        </w:rPr>
+      </w:pPr>
+      <w:r>
+        <w:rPr>
+          <w:rFonts w:ascii="Consolas" w:hAnsi="Consolas" w:cs="Consolas"/>
+          <w:sz w:val="20"/>
+          <w:szCs w:val="20"/>
+        </w:rPr>
+        <w:tab/>
+        <w:t>}</w:t>
+      </w:r>
+    </w:p>
+    <w:p>
+      <w:pPr>
+        <w:jc w:val="both"/>
+        <w:rPr>
+          <w:rFonts w:ascii="Consolas" w:hAnsi="Consolas" w:cs="Consolas"/>
+          <w:sz w:val="20"/>
+          <w:szCs w:val="20"/>
+        </w:rPr>
+      </w:pPr>
+      <w:r>
+        <w:rPr>
+          <w:rFonts w:ascii="Consolas" w:hAnsi="Consolas" w:cs="Consolas"/>
+          <w:sz w:val="20"/>
+          <w:szCs w:val="20"/>
+        </w:rPr>
+        <w:tab/>
+      </w:r>
+    </w:p>
+    <w:p>
+      <w:pPr>
+        <w:jc w:val="both"/>
+        <w:rPr>
+          <w:rFonts w:ascii="Cambria Math" w:hAnsi="Cambria Math"/>
+          <w:lang w:val="hr-HR"/>
+        </w:rPr>
+      </w:pPr>
+      <w:r>
+        <w:rPr>
+          <w:rFonts w:ascii="Consolas" w:hAnsi="Consolas" w:cs="Consolas"/>
+          <w:sz w:val="20"/>
+          <w:szCs w:val="20"/>
+        </w:rPr>
+        <w:t>...</w:t>
+      </w:r>
+    </w:p>
+    <w:p>
+      <w:pPr>
+        <w:rPr>
+          <w:lang w:val="hr-HR"/>
+        </w:rPr>
+      </w:pPr>
+    </w:p>
+    <w:p>
+      <w:pPr>
+        <w:jc w:val="both"/>
+        <w:rPr>
+          <w:rFonts w:ascii="Cambria Math" w:hAnsi="Cambria Math"/>
+          <w:lang w:val="hr-HR"/>
+        </w:rPr>
+      </w:pPr>
+      <w:r>
+        <w:rPr>
+          <w:rFonts w:ascii="Cambria Math" w:hAnsi="Cambria Math"/>
+          <w:lang w:val="hr-HR"/>
+        </w:rPr>
+        <w:t>Da bismo propagirali</w:t>
+      </w:r>
+      <w:r>
+        <w:rPr>
+          <w:rFonts w:ascii="Consolas" w:hAnsi="Consolas"/>
+          <w:lang w:val="hr-HR"/>
+        </w:rPr>
+        <w:t xml:space="preserve"> POST </w:t>
+      </w:r>
+      <w:r>
+        <w:rPr>
+          <w:rFonts w:ascii="Cambria Math" w:hAnsi="Cambria Math"/>
+          <w:lang w:val="hr-HR"/>
+        </w:rPr>
+        <w:t>zahtjeve prema tabeli korisnika u tabelu autora u modulu</w:t>
+      </w:r>
+      <w:r>
+        <w:rPr>
+          <w:rFonts w:ascii="Consolas" w:hAnsi="Consolas"/>
+          <w:lang w:val="hr-HR"/>
+        </w:rPr>
+        <w:t xml:space="preserve"> DocumentsModule</w:t>
+      </w:r>
+      <w:r>
+        <w:rPr>
+          <w:rFonts w:ascii="Cambria Math" w:hAnsi="Cambria Math"/>
+          <w:lang w:val="hr-HR"/>
+        </w:rPr>
+        <w:t>, potrebno je da u metodi</w:t>
+      </w:r>
+      <w:r>
+        <w:rPr>
+          <w:rFonts w:ascii="Consolas" w:hAnsi="Consolas"/>
+          <w:color w:val="C45911" w:themeColor="accent2" w:themeShade="BF"/>
+          <w:lang w:val="hr-HR"/>
+        </w:rPr>
+        <w:t xml:space="preserve"> addUser</w:t>
+      </w:r>
+      <w:r>
+        <w:rPr>
+          <w:rFonts w:ascii="Consolas" w:hAnsi="Consolas"/>
+          <w:color w:val="C45911" w:themeColor="accent2" w:themeShade="BF"/>
+          <w:lang w:val="hr-HR"/>
+        </w:rPr>
+        <w:t>()</w:t>
+      </w:r>
+      <w:r>
+        <w:rPr>
+          <w:rFonts w:ascii="Consolas" w:hAnsi="Consolas"/>
+          <w:color w:val="auto"/>
+          <w:lang w:val="hr-HR"/>
+        </w:rPr>
+        <w:t xml:space="preserve"> UsersService </w:t>
+      </w:r>
+      <w:r>
+        <w:rPr>
+          <w:rFonts w:ascii="Cambria Math" w:hAnsi="Cambria Math"/>
+          <w:lang w:val="hr-HR"/>
+        </w:rPr>
+        <w:t>servisa pozovemo metodu</w:t>
+      </w:r>
+      <w:r>
+        <w:rPr>
+          <w:rFonts w:ascii="Consolas" w:hAnsi="Consolas"/>
+          <w:color w:val="C45911" w:themeColor="accent2" w:themeShade="BF"/>
+          <w:lang w:val="hr-HR"/>
+        </w:rPr>
+        <w:t xml:space="preserve"> postForObject() </w:t>
+      </w:r>
+      <w:r>
+        <w:rPr>
+          <w:rFonts w:ascii="Consolas" w:hAnsi="Consolas"/>
+          <w:lang w:val="hr-HR"/>
+        </w:rPr>
+        <w:t xml:space="preserve">RestTemplate </w:t>
+      </w:r>
+      <w:r>
+        <w:rPr>
+          <w:rFonts w:ascii="Cambria Math" w:hAnsi="Cambria Math"/>
+          <w:lang w:val="hr-HR"/>
+        </w:rPr>
+        <w:t>klase:</w:t>
+      </w:r>
+    </w:p>
+    <w:p>
+      <w:pPr>
+        <w:jc w:val="both"/>
+        <w:rPr>
+          <w:rFonts w:ascii="Cambria Math" w:hAnsi="Cambria Math"/>
+          <w:lang w:val="hr-HR"/>
+        </w:rPr>
+      </w:pPr>
+    </w:p>
+    <w:p>
+      <w:pPr>
+        <w:autoSpaceDE w:val="0"/>
+        <w:autoSpaceDN w:val="0"/>
+        <w:adjustRightInd w:val="0"/>
+        <w:spacing w:line="240" w:lineRule="auto"/>
+        <w:rPr>
+          <w:rFonts w:ascii="Consolas" w:hAnsi="Consolas" w:cs="Consolas"/>
+          <w:sz w:val="20"/>
+          <w:szCs w:val="20"/>
+        </w:rPr>
+      </w:pPr>
+      <w:r>
+        <w:rPr>
+          <w:rFonts w:ascii="Consolas" w:hAnsi="Consolas" w:cs="Consolas"/>
+          <w:b/>
+          <w:bCs/>
+          <w:color w:val="7F0055"/>
+          <w:sz w:val="20"/>
+          <w:szCs w:val="20"/>
+        </w:rPr>
+        <w:t>public</w:t>
+      </w:r>
+      <w:r>
+        <w:rPr>
+          <w:rFonts w:ascii="Consolas" w:hAnsi="Consolas" w:cs="Consolas"/>
+          <w:sz w:val="20"/>
+          <w:szCs w:val="20"/>
+        </w:rPr>
+        <w:t xml:space="preserve"> </w:t>
+      </w:r>
+      <w:r>
+        <w:rPr>
+          <w:rFonts w:ascii="Consolas" w:hAnsi="Consolas" w:cs="Consolas"/>
+          <w:b/>
+          <w:bCs/>
+          <w:color w:val="7F0055"/>
+          <w:sz w:val="20"/>
+          <w:szCs w:val="20"/>
+        </w:rPr>
+        <w:t>void</w:t>
+      </w:r>
+      <w:r>
+        <w:rPr>
+          <w:rFonts w:ascii="Consolas" w:hAnsi="Consolas" w:cs="Consolas"/>
+          <w:sz w:val="20"/>
+          <w:szCs w:val="20"/>
+        </w:rPr>
+        <w:t xml:space="preserve"> addUser(User </w:t>
+      </w:r>
+      <w:r>
+        <w:rPr>
+          <w:rFonts w:ascii="Consolas" w:hAnsi="Consolas" w:cs="Consolas"/>
+          <w:color w:val="6A3E3E"/>
+          <w:sz w:val="20"/>
+          <w:szCs w:val="20"/>
+        </w:rPr>
+        <w:t>user</w:t>
+      </w:r>
+      <w:r>
+        <w:rPr>
+          <w:rFonts w:ascii="Consolas" w:hAnsi="Consolas" w:cs="Consolas"/>
+          <w:sz w:val="20"/>
+          <w:szCs w:val="20"/>
+        </w:rPr>
+        <w:t>) {</w:t>
+      </w:r>
+    </w:p>
+    <w:p>
+      <w:pPr>
+        <w:autoSpaceDE w:val="0"/>
+        <w:autoSpaceDN w:val="0"/>
+        <w:adjustRightInd w:val="0"/>
+        <w:spacing w:line="240" w:lineRule="auto"/>
+        <w:rPr>
+          <w:rFonts w:ascii="Consolas" w:hAnsi="Consolas" w:cs="Consolas"/>
+          <w:sz w:val="20"/>
+          <w:szCs w:val="20"/>
+        </w:rPr>
+      </w:pPr>
+      <w:r>
+        <w:rPr>
+          <w:rFonts w:ascii="Consolas" w:hAnsi="Consolas" w:cs="Consolas"/>
+          <w:sz w:val="20"/>
+          <w:szCs w:val="20"/>
+        </w:rPr>
+        <w:tab/>
+      </w:r>
+      <w:r>
+        <w:rPr>
+          <w:rFonts w:ascii="Consolas" w:hAnsi="Consolas" w:cs="Consolas"/>
+          <w:color w:val="0000C0"/>
+          <w:sz w:val="20"/>
+          <w:szCs w:val="20"/>
+        </w:rPr>
+        <w:t>usersRepository</w:t>
+      </w:r>
+      <w:r>
+        <w:rPr>
+          <w:rFonts w:ascii="Consolas" w:hAnsi="Consolas" w:cs="Consolas"/>
+          <w:sz w:val="20"/>
+          <w:szCs w:val="20"/>
+        </w:rPr>
+        <w:t>.save(</w:t>
+      </w:r>
+      <w:r>
+        <w:rPr>
+          <w:rFonts w:ascii="Consolas" w:hAnsi="Consolas" w:cs="Consolas"/>
+          <w:color w:val="6A3E3E"/>
+          <w:sz w:val="20"/>
+          <w:szCs w:val="20"/>
+        </w:rPr>
+        <w:t>user</w:t>
+      </w:r>
+      <w:r>
+        <w:rPr>
+          <w:rFonts w:ascii="Consolas" w:hAnsi="Consolas" w:cs="Consolas"/>
+          <w:sz w:val="20"/>
+          <w:szCs w:val="20"/>
+        </w:rPr>
+        <w:t>);</w:t>
+      </w:r>
+    </w:p>
+    <w:p>
+      <w:pPr>
+        <w:autoSpaceDE w:val="0"/>
+        <w:autoSpaceDN w:val="0"/>
+        <w:adjustRightInd w:val="0"/>
+        <w:spacing w:line="240" w:lineRule="auto"/>
+        <w:rPr>
+          <w:rFonts w:ascii="Consolas" w:hAnsi="Consolas" w:cs="Consolas"/>
+          <w:sz w:val="20"/>
+          <w:szCs w:val="20"/>
+        </w:rPr>
+      </w:pPr>
+    </w:p>
+    <w:p>
+      <w:pPr>
+        <w:autoSpaceDE w:val="0"/>
+        <w:autoSpaceDN w:val="0"/>
+        <w:adjustRightInd w:val="0"/>
+        <w:spacing w:line="240" w:lineRule="auto"/>
+        <w:rPr>
+          <w:rFonts w:ascii="Consolas" w:hAnsi="Consolas" w:cs="Consolas"/>
+          <w:sz w:val="20"/>
+          <w:szCs w:val="20"/>
+        </w:rPr>
+      </w:pPr>
+      <w:r>
+        <w:rPr>
+          <w:rFonts w:ascii="Consolas" w:hAnsi="Consolas" w:cs="Consolas"/>
+          <w:sz w:val="20"/>
+          <w:szCs w:val="20"/>
+        </w:rPr>
+        <w:tab/>
+        <w:t xml:space="preserve">String </w:t>
+      </w:r>
+      <w:r>
+        <w:rPr>
+          <w:rFonts w:ascii="Consolas" w:hAnsi="Consolas" w:cs="Consolas"/>
+          <w:color w:val="6A3E3E"/>
+          <w:sz w:val="20"/>
+          <w:szCs w:val="20"/>
+        </w:rPr>
+        <w:t>docClient</w:t>
+      </w:r>
+      <w:r>
+        <w:rPr>
+          <w:rFonts w:ascii="Consolas" w:hAnsi="Consolas" w:cs="Consolas"/>
+          <w:sz w:val="20"/>
+          <w:szCs w:val="20"/>
+        </w:rPr>
+        <w:t xml:space="preserve"> = </w:t>
+      </w:r>
+      <w:r>
+        <w:rPr>
+          <w:rFonts w:ascii="Consolas" w:hAnsi="Consolas" w:cs="Consolas"/>
+          <w:color w:val="0000C0"/>
+          <w:sz w:val="20"/>
+          <w:szCs w:val="20"/>
+        </w:rPr>
+        <w:t>sirc</w:t>
+      </w:r>
+      <w:r>
+        <w:rPr>
+          <w:rFonts w:ascii="Consolas" w:hAnsi="Consolas" w:cs="Consolas"/>
+          <w:sz w:val="20"/>
+          <w:szCs w:val="20"/>
+        </w:rPr>
+        <w:t>.getService(</w:t>
+      </w:r>
+      <w:r>
+        <w:rPr>
+          <w:rFonts w:ascii="Consolas" w:hAnsi="Consolas" w:cs="Consolas"/>
+          <w:color w:val="2A00FF"/>
+          <w:sz w:val="20"/>
+          <w:szCs w:val="20"/>
+        </w:rPr>
+        <w:t>"documents-client"</w:t>
+      </w:r>
+      <w:r>
+        <w:rPr>
+          <w:rFonts w:ascii="Consolas" w:hAnsi="Consolas" w:cs="Consolas"/>
+          <w:sz w:val="20"/>
+          <w:szCs w:val="20"/>
+        </w:rPr>
+        <w:t>);</w:t>
+      </w:r>
+    </w:p>
+    <w:p>
+      <w:pPr>
+        <w:autoSpaceDE w:val="0"/>
+        <w:autoSpaceDN w:val="0"/>
+        <w:adjustRightInd w:val="0"/>
+        <w:spacing w:line="240" w:lineRule="auto"/>
+        <w:rPr>
+          <w:rFonts w:ascii="Consolas" w:hAnsi="Consolas" w:cs="Consolas"/>
+          <w:sz w:val="20"/>
+          <w:szCs w:val="20"/>
+        </w:rPr>
+      </w:pPr>
+      <w:r>
+        <w:rPr>
+          <w:rFonts w:ascii="Consolas" w:hAnsi="Consolas" w:cs="Consolas"/>
+          <w:sz w:val="20"/>
+          <w:szCs w:val="20"/>
+        </w:rPr>
+        <w:tab/>
+        <w:t xml:space="preserve">String </w:t>
+      </w:r>
+      <w:r>
+        <w:rPr>
+          <w:rFonts w:ascii="Consolas" w:hAnsi="Consolas" w:cs="Consolas"/>
+          <w:color w:val="6A3E3E"/>
+          <w:sz w:val="20"/>
+          <w:szCs w:val="20"/>
+        </w:rPr>
+        <w:t>vacClient</w:t>
+      </w:r>
+      <w:r>
+        <w:rPr>
+          <w:rFonts w:ascii="Consolas" w:hAnsi="Consolas" w:cs="Consolas"/>
+          <w:sz w:val="20"/>
+          <w:szCs w:val="20"/>
+        </w:rPr>
+        <w:t xml:space="preserve"> = </w:t>
+      </w:r>
+      <w:r>
+        <w:rPr>
+          <w:rFonts w:ascii="Consolas" w:hAnsi="Consolas" w:cs="Consolas"/>
+          <w:color w:val="0000C0"/>
+          <w:sz w:val="20"/>
+          <w:szCs w:val="20"/>
+        </w:rPr>
+        <w:t>sirc</w:t>
+      </w:r>
+      <w:r>
+        <w:rPr>
+          <w:rFonts w:ascii="Consolas" w:hAnsi="Consolas" w:cs="Consolas"/>
+          <w:sz w:val="20"/>
+          <w:szCs w:val="20"/>
+        </w:rPr>
+        <w:t>.getService(</w:t>
+      </w:r>
+      <w:r>
+        <w:rPr>
+          <w:rFonts w:ascii="Consolas" w:hAnsi="Consolas" w:cs="Consolas"/>
+          <w:color w:val="2A00FF"/>
+          <w:sz w:val="20"/>
+          <w:szCs w:val="20"/>
+        </w:rPr>
+        <w:t>"vacations-client"</w:t>
+      </w:r>
+      <w:r>
+        <w:rPr>
+          <w:rFonts w:ascii="Consolas" w:hAnsi="Consolas" w:cs="Consolas"/>
+          <w:sz w:val="20"/>
+          <w:szCs w:val="20"/>
+        </w:rPr>
+        <w:t>);</w:t>
+      </w:r>
+    </w:p>
+    <w:p>
+      <w:pPr>
+        <w:autoSpaceDE w:val="0"/>
+        <w:autoSpaceDN w:val="0"/>
+        <w:adjustRightInd w:val="0"/>
+        <w:spacing w:line="240" w:lineRule="auto"/>
+        <w:rPr>
+          <w:rFonts w:ascii="Consolas" w:hAnsi="Consolas" w:cs="Consolas"/>
+          <w:sz w:val="20"/>
+          <w:szCs w:val="20"/>
+        </w:rPr>
+      </w:pPr>
+      <w:r>
+        <w:rPr>
+          <w:rFonts w:ascii="Consolas" w:hAnsi="Consolas" w:cs="Consolas"/>
+          <w:sz w:val="20"/>
+          <w:szCs w:val="20"/>
+        </w:rPr>
+        <w:tab/>
+        <w:t xml:space="preserve">String </w:t>
+      </w:r>
+      <w:r>
+        <w:rPr>
+          <w:rFonts w:ascii="Consolas" w:hAnsi="Consolas" w:cs="Consolas"/>
+          <w:color w:val="6A3E3E"/>
+          <w:sz w:val="20"/>
+          <w:szCs w:val="20"/>
+        </w:rPr>
+        <w:t>url</w:t>
+      </w:r>
+      <w:r>
+        <w:rPr>
+          <w:rFonts w:ascii="Consolas" w:hAnsi="Consolas" w:cs="Consolas"/>
+          <w:sz w:val="20"/>
+          <w:szCs w:val="20"/>
+        </w:rPr>
+        <w:t xml:space="preserve"> = </w:t>
+      </w:r>
+      <w:r>
+        <w:rPr>
+          <w:rFonts w:ascii="Consolas" w:hAnsi="Consolas" w:cs="Consolas"/>
+          <w:color w:val="6A3E3E"/>
+          <w:sz w:val="20"/>
+          <w:szCs w:val="20"/>
+        </w:rPr>
+        <w:t>docClient</w:t>
+      </w:r>
+      <w:r>
+        <w:rPr>
+          <w:rFonts w:ascii="Consolas" w:hAnsi="Consolas" w:cs="Consolas"/>
+          <w:sz w:val="20"/>
+          <w:szCs w:val="20"/>
+        </w:rPr>
+        <w:t xml:space="preserve"> + </w:t>
+      </w:r>
+      <w:r>
+        <w:rPr>
+          <w:rFonts w:ascii="Consolas" w:hAnsi="Consolas" w:cs="Consolas"/>
+          <w:color w:val="2A00FF"/>
+          <w:sz w:val="20"/>
+          <w:szCs w:val="20"/>
+        </w:rPr>
+        <w:t>"/users"</w:t>
+      </w:r>
+      <w:r>
+        <w:rPr>
+          <w:rFonts w:ascii="Consolas" w:hAnsi="Consolas" w:cs="Consolas"/>
+          <w:sz w:val="20"/>
+          <w:szCs w:val="20"/>
+        </w:rPr>
+        <w:t>;</w:t>
+      </w:r>
+    </w:p>
+    <w:p>
+      <w:pPr>
+        <w:autoSpaceDE w:val="0"/>
+        <w:autoSpaceDN w:val="0"/>
+        <w:adjustRightInd w:val="0"/>
+        <w:spacing w:line="240" w:lineRule="auto"/>
+        <w:rPr>
+          <w:rFonts w:ascii="Consolas" w:hAnsi="Consolas" w:cs="Consolas"/>
+          <w:sz w:val="20"/>
+          <w:szCs w:val="20"/>
+        </w:rPr>
+      </w:pPr>
+      <w:r>
+        <w:rPr>
+          <w:rFonts w:ascii="Consolas" w:hAnsi="Consolas" w:cs="Consolas"/>
+          <w:sz w:val="20"/>
+          <w:szCs w:val="20"/>
+        </w:rPr>
+        <w:tab/>
+        <w:t xml:space="preserve">String </w:t>
+      </w:r>
+      <w:r>
+        <w:rPr>
+          <w:rFonts w:ascii="Consolas" w:hAnsi="Consolas" w:cs="Consolas"/>
+          <w:color w:val="6A3E3E"/>
+          <w:sz w:val="20"/>
+          <w:szCs w:val="20"/>
+        </w:rPr>
+        <w:t>url2</w:t>
+      </w:r>
+      <w:r>
+        <w:rPr>
+          <w:rFonts w:ascii="Consolas" w:hAnsi="Consolas" w:cs="Consolas"/>
+          <w:sz w:val="20"/>
+          <w:szCs w:val="20"/>
+        </w:rPr>
+        <w:t xml:space="preserve"> = </w:t>
+      </w:r>
+      <w:r>
+        <w:rPr>
+          <w:rFonts w:ascii="Consolas" w:hAnsi="Consolas" w:cs="Consolas"/>
+          <w:color w:val="6A3E3E"/>
+          <w:sz w:val="20"/>
+          <w:szCs w:val="20"/>
+        </w:rPr>
+        <w:t>vacClient</w:t>
+      </w:r>
+      <w:r>
+        <w:rPr>
+          <w:rFonts w:ascii="Consolas" w:hAnsi="Consolas" w:cs="Consolas"/>
+          <w:sz w:val="20"/>
+          <w:szCs w:val="20"/>
+        </w:rPr>
+        <w:t xml:space="preserve"> + </w:t>
+      </w:r>
+      <w:r>
+        <w:rPr>
+          <w:rFonts w:ascii="Consolas" w:hAnsi="Consolas" w:cs="Consolas"/>
+          <w:color w:val="2A00FF"/>
+          <w:sz w:val="20"/>
+          <w:szCs w:val="20"/>
+        </w:rPr>
+        <w:t>"/users"</w:t>
+      </w:r>
+      <w:r>
+        <w:rPr>
+          <w:rFonts w:ascii="Consolas" w:hAnsi="Consolas" w:cs="Consolas"/>
+          <w:sz w:val="20"/>
+          <w:szCs w:val="20"/>
+        </w:rPr>
+        <w:t>;</w:t>
+      </w:r>
+    </w:p>
+    <w:p>
+      <w:pPr>
+        <w:autoSpaceDE w:val="0"/>
+        <w:autoSpaceDN w:val="0"/>
+        <w:adjustRightInd w:val="0"/>
+        <w:spacing w:line="240" w:lineRule="auto"/>
+        <w:rPr>
+          <w:rFonts w:ascii="Consolas" w:hAnsi="Consolas" w:cs="Consolas"/>
+          <w:sz w:val="20"/>
+          <w:szCs w:val="20"/>
+        </w:rPr>
+      </w:pPr>
+    </w:p>
+    <w:p>
+      <w:pPr>
+        <w:autoSpaceDE w:val="0"/>
+        <w:autoSpaceDN w:val="0"/>
+        <w:adjustRightInd w:val="0"/>
+        <w:spacing w:line="240" w:lineRule="auto"/>
+        <w:rPr>
+          <w:rFonts w:ascii="Consolas" w:hAnsi="Consolas" w:cs="Consolas"/>
+          <w:sz w:val="20"/>
+          <w:szCs w:val="20"/>
+        </w:rPr>
+      </w:pPr>
+      <w:r>
+        <w:rPr>
+          <w:rFonts w:ascii="Consolas" w:hAnsi="Consolas" w:cs="Consolas"/>
+          <w:sz w:val="20"/>
+          <w:szCs w:val="20"/>
+        </w:rPr>
+        <w:tab/>
+        <w:t>Logger.</w:t>
+      </w:r>
+      <w:r>
+        <w:rPr>
+          <w:rFonts w:ascii="Consolas" w:hAnsi="Consolas" w:cs="Consolas"/>
+          <w:i/>
+          <w:iCs/>
+          <w:sz w:val="20"/>
+          <w:szCs w:val="20"/>
+        </w:rPr>
+        <w:t>getLogger</w:t>
+      </w:r>
+      <w:r>
+        <w:rPr>
+          <w:rFonts w:ascii="Consolas" w:hAnsi="Consolas" w:cs="Consolas"/>
+          <w:sz w:val="20"/>
+          <w:szCs w:val="20"/>
+        </w:rPr>
+        <w:t>(</w:t>
+      </w:r>
+      <w:r>
+        <w:rPr>
+          <w:rFonts w:ascii="Consolas" w:hAnsi="Consolas" w:cs="Consolas"/>
+          <w:color w:val="2A00FF"/>
+          <w:sz w:val="20"/>
+          <w:szCs w:val="20"/>
+        </w:rPr>
+        <w:t>""</w:t>
+      </w:r>
+      <w:r>
+        <w:rPr>
+          <w:rFonts w:ascii="Consolas" w:hAnsi="Consolas" w:cs="Consolas"/>
+          <w:sz w:val="20"/>
+          <w:szCs w:val="20"/>
+        </w:rPr>
+        <w:t>).info(</w:t>
+      </w:r>
+      <w:r>
+        <w:rPr>
+          <w:rFonts w:ascii="Consolas" w:hAnsi="Consolas" w:cs="Consolas"/>
+          <w:color w:val="6A3E3E"/>
+          <w:sz w:val="20"/>
+          <w:szCs w:val="20"/>
+        </w:rPr>
+        <w:t>docClient</w:t>
+      </w:r>
+      <w:r>
+        <w:rPr>
+          <w:rFonts w:ascii="Consolas" w:hAnsi="Consolas" w:cs="Consolas"/>
+          <w:sz w:val="20"/>
+          <w:szCs w:val="20"/>
+        </w:rPr>
+        <w:t>);</w:t>
+      </w:r>
+    </w:p>
+    <w:p>
+      <w:pPr>
+        <w:autoSpaceDE w:val="0"/>
+        <w:autoSpaceDN w:val="0"/>
+        <w:adjustRightInd w:val="0"/>
+        <w:spacing w:line="240" w:lineRule="auto"/>
+        <w:rPr>
+          <w:rFonts w:ascii="Consolas" w:hAnsi="Consolas" w:cs="Consolas"/>
+          <w:sz w:val="20"/>
+          <w:szCs w:val="20"/>
+        </w:rPr>
+      </w:pPr>
+    </w:p>
+    <w:p>
+      <w:pPr>
+        <w:autoSpaceDE w:val="0"/>
+        <w:autoSpaceDN w:val="0"/>
+        <w:adjustRightInd w:val="0"/>
+        <w:spacing w:line="240" w:lineRule="auto"/>
+        <w:rPr>
+          <w:rFonts w:ascii="Consolas" w:hAnsi="Consolas" w:cs="Consolas"/>
+          <w:sz w:val="20"/>
+          <w:szCs w:val="20"/>
+        </w:rPr>
+      </w:pPr>
+      <w:r>
+        <w:rPr>
+          <w:rFonts w:ascii="Consolas" w:hAnsi="Consolas" w:cs="Consolas"/>
+          <w:sz w:val="20"/>
+          <w:szCs w:val="20"/>
+        </w:rPr>
+        <w:tab/>
+        <w:t xml:space="preserve">RestTemplate </w:t>
+      </w:r>
+      <w:r>
+        <w:rPr>
+          <w:rFonts w:ascii="Consolas" w:hAnsi="Consolas" w:cs="Consolas"/>
+          <w:color w:val="6A3E3E"/>
+          <w:sz w:val="20"/>
+          <w:szCs w:val="20"/>
+        </w:rPr>
+        <w:t>rt</w:t>
+      </w:r>
+      <w:r>
+        <w:rPr>
+          <w:rFonts w:ascii="Consolas" w:hAnsi="Consolas" w:cs="Consolas"/>
+          <w:sz w:val="20"/>
+          <w:szCs w:val="20"/>
+        </w:rPr>
+        <w:t xml:space="preserve"> = restInit();</w:t>
+      </w:r>
+    </w:p>
+    <w:p>
+      <w:pPr>
+        <w:autoSpaceDE w:val="0"/>
+        <w:autoSpaceDN w:val="0"/>
+        <w:adjustRightInd w:val="0"/>
+        <w:spacing w:line="240" w:lineRule="auto"/>
+        <w:rPr>
+          <w:rFonts w:ascii="Consolas" w:hAnsi="Consolas" w:cs="Consolas"/>
+          <w:sz w:val="20"/>
+          <w:szCs w:val="20"/>
+        </w:rPr>
+      </w:pPr>
+      <w:r>
+        <w:rPr>
+          <w:rFonts w:ascii="Consolas" w:hAnsi="Consolas" w:cs="Consolas"/>
+          <w:sz w:val="20"/>
+          <w:szCs w:val="20"/>
+        </w:rPr>
+        <w:tab/>
+      </w:r>
+      <w:r>
+        <w:rPr>
+          <w:rFonts w:ascii="Consolas" w:hAnsi="Consolas" w:cs="Consolas"/>
+          <w:color w:val="6A3E3E"/>
+          <w:sz w:val="20"/>
+          <w:szCs w:val="20"/>
+        </w:rPr>
+        <w:t>rt</w:t>
+      </w:r>
+      <w:r>
+        <w:rPr>
+          <w:rFonts w:ascii="Consolas" w:hAnsi="Consolas" w:cs="Consolas"/>
+          <w:sz w:val="20"/>
+          <w:szCs w:val="20"/>
+        </w:rPr>
+        <w:t>.postForObject(</w:t>
+      </w:r>
+      <w:r>
+        <w:rPr>
+          <w:rFonts w:ascii="Consolas" w:hAnsi="Consolas" w:cs="Consolas"/>
+          <w:color w:val="6A3E3E"/>
+          <w:sz w:val="20"/>
+          <w:szCs w:val="20"/>
+        </w:rPr>
+        <w:t>url</w:t>
+      </w:r>
+      <w:r>
+        <w:rPr>
+          <w:rFonts w:ascii="Consolas" w:hAnsi="Consolas" w:cs="Consolas"/>
+          <w:sz w:val="20"/>
+          <w:szCs w:val="20"/>
+        </w:rPr>
+        <w:t xml:space="preserve">, </w:t>
+      </w:r>
+      <w:r>
+        <w:rPr>
+          <w:rFonts w:ascii="Consolas" w:hAnsi="Consolas" w:cs="Consolas"/>
+          <w:color w:val="6A3E3E"/>
+          <w:sz w:val="20"/>
+          <w:szCs w:val="20"/>
+        </w:rPr>
+        <w:t>user</w:t>
+      </w:r>
+      <w:r>
+        <w:rPr>
+          <w:rFonts w:ascii="Consolas" w:hAnsi="Consolas" w:cs="Consolas"/>
+          <w:sz w:val="20"/>
+          <w:szCs w:val="20"/>
+        </w:rPr>
+        <w:t>, User.</w:t>
+      </w:r>
+      <w:r>
+        <w:rPr>
+          <w:rFonts w:ascii="Consolas" w:hAnsi="Consolas" w:cs="Consolas"/>
+          <w:b/>
+          <w:bCs/>
+          <w:color w:val="7F0055"/>
+          <w:sz w:val="20"/>
+          <w:szCs w:val="20"/>
+        </w:rPr>
+        <w:t>class</w:t>
+      </w:r>
+      <w:r>
+        <w:rPr>
+          <w:rFonts w:ascii="Consolas" w:hAnsi="Consolas" w:cs="Consolas"/>
+          <w:sz w:val="20"/>
+          <w:szCs w:val="20"/>
+        </w:rPr>
+        <w:t>);</w:t>
+      </w:r>
+    </w:p>
+    <w:p>
+      <w:pPr>
+        <w:autoSpaceDE w:val="0"/>
+        <w:autoSpaceDN w:val="0"/>
+        <w:adjustRightInd w:val="0"/>
+        <w:spacing w:line="240" w:lineRule="auto"/>
+        <w:rPr>
+          <w:rFonts w:ascii="Consolas" w:hAnsi="Consolas" w:cs="Consolas"/>
+          <w:sz w:val="20"/>
+          <w:szCs w:val="20"/>
+        </w:rPr>
+      </w:pPr>
+      <w:r>
+        <w:rPr>
+          <w:rFonts w:ascii="Consolas" w:hAnsi="Consolas" w:cs="Consolas"/>
+          <w:sz w:val="20"/>
+          <w:szCs w:val="20"/>
+        </w:rPr>
+        <w:tab/>
+      </w:r>
+      <w:r>
+        <w:rPr>
+          <w:rFonts w:ascii="Consolas" w:hAnsi="Consolas" w:cs="Consolas"/>
+          <w:color w:val="6A3E3E"/>
+          <w:sz w:val="20"/>
+          <w:szCs w:val="20"/>
+        </w:rPr>
+        <w:t>rt</w:t>
+      </w:r>
+      <w:r>
+        <w:rPr>
+          <w:rFonts w:ascii="Consolas" w:hAnsi="Consolas" w:cs="Consolas"/>
+          <w:sz w:val="20"/>
+          <w:szCs w:val="20"/>
+        </w:rPr>
+        <w:t>.postForObject(</w:t>
+      </w:r>
+      <w:r>
+        <w:rPr>
+          <w:rFonts w:ascii="Consolas" w:hAnsi="Consolas" w:cs="Consolas"/>
+          <w:color w:val="6A3E3E"/>
+          <w:sz w:val="20"/>
+          <w:szCs w:val="20"/>
+        </w:rPr>
+        <w:t>url2</w:t>
+      </w:r>
+      <w:r>
+        <w:rPr>
+          <w:rFonts w:ascii="Consolas" w:hAnsi="Consolas" w:cs="Consolas"/>
+          <w:sz w:val="20"/>
+          <w:szCs w:val="20"/>
+        </w:rPr>
+        <w:t xml:space="preserve">, </w:t>
+      </w:r>
+      <w:r>
+        <w:rPr>
+          <w:rFonts w:ascii="Consolas" w:hAnsi="Consolas" w:cs="Consolas"/>
+          <w:color w:val="6A3E3E"/>
+          <w:sz w:val="20"/>
+          <w:szCs w:val="20"/>
+        </w:rPr>
+        <w:t>user</w:t>
+      </w:r>
+      <w:r>
+        <w:rPr>
+          <w:rFonts w:ascii="Consolas" w:hAnsi="Consolas" w:cs="Consolas"/>
+          <w:sz w:val="20"/>
+          <w:szCs w:val="20"/>
+        </w:rPr>
+        <w:t>, User.</w:t>
+      </w:r>
+      <w:r>
+        <w:rPr>
+          <w:rFonts w:ascii="Consolas" w:hAnsi="Consolas" w:cs="Consolas"/>
+          <w:b/>
+          <w:bCs/>
+          <w:color w:val="7F0055"/>
+          <w:sz w:val="20"/>
+          <w:szCs w:val="20"/>
+        </w:rPr>
+        <w:t>class</w:t>
+      </w:r>
+      <w:r>
+        <w:rPr>
+          <w:rFonts w:ascii="Consolas" w:hAnsi="Consolas" w:cs="Consolas"/>
+          <w:sz w:val="20"/>
+          <w:szCs w:val="20"/>
+        </w:rPr>
+        <w:t>);</w:t>
+      </w:r>
+    </w:p>
+    <w:p>
+      <w:pPr>
+        <w:jc w:val="both"/>
+        <w:rPr>
+          <w:rFonts w:ascii="Consolas" w:hAnsi="Consolas" w:cs="Consolas"/>
+          <w:sz w:val="20"/>
+          <w:szCs w:val="20"/>
+        </w:rPr>
+      </w:pPr>
+      <w:r>
+        <w:rPr>
+          <w:rFonts w:ascii="Consolas" w:hAnsi="Consolas" w:cs="Consolas"/>
+          <w:sz w:val="20"/>
+          <w:szCs w:val="20"/>
+        </w:rPr>
+        <w:t>}</w:t>
+      </w:r>
+    </w:p>
+    <w:p>
+      <w:pPr>
+        <w:jc w:val="both"/>
+        <w:rPr>
+          <w:rFonts w:ascii="Consolas" w:hAnsi="Consolas" w:cs="Consolas"/>
+          <w:sz w:val="20"/>
+          <w:szCs w:val="20"/>
+        </w:rPr>
+      </w:pPr>
+    </w:p>
+    <w:p>
+      <w:pPr>
+        <w:tabs>
+          <w:tab w:val="left" w:pos="4830"/>
+        </w:tabs>
+        <w:jc w:val="both"/>
+        <w:rPr>
+          <w:rFonts w:ascii="Cambria Math" w:hAnsi="Cambria Math" w:cs="Consolas"/>
+          <w:szCs w:val="20"/>
+        </w:rPr>
+      </w:pPr>
+      <w:r>
+        <w:rPr>
+          <w:rFonts w:ascii="Cambria Math" w:hAnsi="Cambria Math" w:cs="Consolas"/>
+          <w:szCs w:val="20"/>
+        </w:rPr>
+        <w:t>Isto ovo uradimo za</w:t>
+      </w:r>
+      <w:r>
+        <w:rPr>
+          <w:rFonts w:ascii="Consolas" w:hAnsi="Consolas" w:cs="Consolas"/>
+          <w:szCs w:val="20"/>
+        </w:rPr>
+        <w:t xml:space="preserve"> PUT </w:t>
+      </w:r>
+      <w:r>
+        <w:rPr>
+          <w:rFonts w:ascii="Cambria Math" w:hAnsi="Cambria Math" w:cs="Consolas"/>
+          <w:szCs w:val="20"/>
+        </w:rPr>
+        <w:t>i</w:t>
+      </w:r>
+      <w:r>
+        <w:rPr>
+          <w:rFonts w:ascii="Consolas" w:hAnsi="Consolas" w:cs="Consolas"/>
+          <w:szCs w:val="20"/>
+        </w:rPr>
+        <w:t xml:space="preserve"> DELETE </w:t>
+      </w:r>
+      <w:r>
+        <w:rPr>
+          <w:rFonts w:ascii="Cambria Math" w:hAnsi="Cambria Math" w:cs="Consolas"/>
+          <w:szCs w:val="20"/>
+        </w:rPr>
+        <w:t>zahtjeve (ovaj put se radi o</w:t>
+      </w:r>
+      <w:r>
+        <w:rPr>
+          <w:rFonts w:ascii="Consolas" w:hAnsi="Consolas" w:cs="Consolas"/>
+          <w:color w:val="C45911" w:themeColor="accent2" w:themeShade="BF"/>
+          <w:szCs w:val="20"/>
+        </w:rPr>
+        <w:t xml:space="preserve"> put() </w:t>
+      </w:r>
+      <w:r>
+        <w:rPr>
+          <w:rFonts w:ascii="Cambria Math" w:hAnsi="Cambria Math" w:cs="Consolas"/>
+          <w:szCs w:val="20"/>
+        </w:rPr>
+        <w:t>i</w:t>
+      </w:r>
+      <w:r>
+        <w:rPr>
+          <w:rFonts w:ascii="Consolas" w:hAnsi="Consolas" w:cs="Consolas"/>
+          <w:color w:val="C45911" w:themeColor="accent2" w:themeShade="BF"/>
+          <w:szCs w:val="20"/>
+        </w:rPr>
+        <w:t xml:space="preserve"> delete() </w:t>
+      </w:r>
+      <w:r>
+        <w:rPr>
+          <w:rFonts w:ascii="Cambria Math" w:hAnsi="Cambria Math" w:cs="Consolas"/>
+          <w:szCs w:val="20"/>
+        </w:rPr>
+        <w:t>metodama</w:t>
+      </w:r>
+      <w:r>
+        <w:rPr>
+          <w:rFonts w:ascii="Consolas" w:hAnsi="Consolas" w:cs="Consolas"/>
+          <w:szCs w:val="20"/>
+        </w:rPr>
+        <w:t xml:space="preserve"> RestTemplate </w:t>
+      </w:r>
+      <w:r>
+        <w:rPr>
+          <w:rFonts w:ascii="Cambria Math" w:hAnsi="Cambria Math" w:cs="Consolas"/>
+          <w:szCs w:val="20"/>
+        </w:rPr>
+        <w:t>klase):</w:t>
+      </w:r>
+    </w:p>
+    <w:p>
+      <w:pPr>
+        <w:tabs>
+          <w:tab w:val="left" w:pos="4830"/>
+        </w:tabs>
+        <w:jc w:val="both"/>
+        <w:rPr>
+          <w:rFonts w:ascii="Cambria Math" w:hAnsi="Cambria Math" w:cs="Consolas"/>
+          <w:szCs w:val="20"/>
+          <w:lang w:val="pt-BR"/>
+        </w:rPr>
+      </w:pPr>
+    </w:p>
+    <w:p>
+      <w:pPr>
+        <w:autoSpaceDE w:val="0"/>
+        <w:autoSpaceDN w:val="0"/>
+        <w:adjustRightInd w:val="0"/>
+        <w:spacing w:line="240" w:lineRule="auto"/>
+        <w:rPr>
+          <w:rFonts w:ascii="Consolas" w:hAnsi="Consolas" w:cs="Consolas"/>
+          <w:sz w:val="20"/>
+          <w:szCs w:val="20"/>
+        </w:rPr>
+      </w:pPr>
+      <w:r>
+        <w:rPr>
+          <w:rFonts w:ascii="Consolas" w:hAnsi="Consolas" w:cs="Consolas"/>
+          <w:b/>
+          <w:bCs/>
+          <w:color w:val="7F0055"/>
+          <w:sz w:val="20"/>
+          <w:szCs w:val="20"/>
+        </w:rPr>
+        <w:t>public</w:t>
+      </w:r>
+      <w:r>
+        <w:rPr>
+          <w:rFonts w:ascii="Consolas" w:hAnsi="Consolas" w:cs="Consolas"/>
+          <w:sz w:val="20"/>
+          <w:szCs w:val="20"/>
+        </w:rPr>
+        <w:t xml:space="preserve"> </w:t>
+      </w:r>
+      <w:r>
+        <w:rPr>
+          <w:rFonts w:ascii="Consolas" w:hAnsi="Consolas" w:cs="Consolas"/>
+          <w:b/>
+          <w:bCs/>
+          <w:color w:val="7F0055"/>
+          <w:sz w:val="20"/>
+          <w:szCs w:val="20"/>
+        </w:rPr>
+        <w:t>void</w:t>
+      </w:r>
+      <w:r>
+        <w:rPr>
+          <w:rFonts w:ascii="Consolas" w:hAnsi="Consolas" w:cs="Consolas"/>
+          <w:sz w:val="20"/>
+          <w:szCs w:val="20"/>
+        </w:rPr>
+        <w:t xml:space="preserve"> updateUser(User </w:t>
+      </w:r>
+      <w:r>
+        <w:rPr>
+          <w:rFonts w:ascii="Consolas" w:hAnsi="Consolas" w:cs="Consolas"/>
+          <w:color w:val="6A3E3E"/>
+          <w:sz w:val="20"/>
+          <w:szCs w:val="20"/>
+        </w:rPr>
+        <w:t>user</w:t>
+      </w:r>
+      <w:r>
+        <w:rPr>
+          <w:rFonts w:ascii="Consolas" w:hAnsi="Consolas" w:cs="Consolas"/>
+          <w:sz w:val="20"/>
+          <w:szCs w:val="20"/>
+        </w:rPr>
+        <w:t>) {</w:t>
+      </w:r>
+    </w:p>
+    <w:p>
+      <w:pPr>
+        <w:autoSpaceDE w:val="0"/>
+        <w:autoSpaceDN w:val="0"/>
+        <w:adjustRightInd w:val="0"/>
+        <w:spacing w:line="240" w:lineRule="auto"/>
+        <w:rPr>
+          <w:rFonts w:ascii="Consolas" w:hAnsi="Consolas" w:cs="Consolas"/>
+          <w:sz w:val="20"/>
+          <w:szCs w:val="20"/>
+        </w:rPr>
+      </w:pPr>
+      <w:r>
+        <w:rPr>
+          <w:rFonts w:ascii="Consolas" w:hAnsi="Consolas" w:cs="Consolas"/>
+          <w:sz w:val="20"/>
+          <w:szCs w:val="20"/>
+        </w:rPr>
+        <w:tab/>
+      </w:r>
+      <w:r>
+        <w:rPr>
+          <w:rFonts w:ascii="Consolas" w:hAnsi="Consolas" w:cs="Consolas"/>
+          <w:color w:val="0000C0"/>
+          <w:sz w:val="20"/>
+          <w:szCs w:val="20"/>
+        </w:rPr>
+        <w:t>usersRepository</w:t>
+      </w:r>
+      <w:r>
+        <w:rPr>
+          <w:rFonts w:ascii="Consolas" w:hAnsi="Consolas" w:cs="Consolas"/>
+          <w:sz w:val="20"/>
+          <w:szCs w:val="20"/>
+        </w:rPr>
+        <w:t>.save(</w:t>
+      </w:r>
+      <w:r>
+        <w:rPr>
+          <w:rFonts w:ascii="Consolas" w:hAnsi="Consolas" w:cs="Consolas"/>
+          <w:color w:val="6A3E3E"/>
+          <w:sz w:val="20"/>
+          <w:szCs w:val="20"/>
+        </w:rPr>
+        <w:t>user</w:t>
+      </w:r>
+      <w:r>
+        <w:rPr>
+          <w:rFonts w:ascii="Consolas" w:hAnsi="Consolas" w:cs="Consolas"/>
+          <w:sz w:val="20"/>
+          <w:szCs w:val="20"/>
+        </w:rPr>
+        <w:t>);</w:t>
+      </w:r>
+    </w:p>
+    <w:p>
+      <w:pPr>
+        <w:autoSpaceDE w:val="0"/>
+        <w:autoSpaceDN w:val="0"/>
+        <w:adjustRightInd w:val="0"/>
+        <w:spacing w:line="240" w:lineRule="auto"/>
+        <w:rPr>
+          <w:rFonts w:ascii="Consolas" w:hAnsi="Consolas" w:cs="Consolas"/>
+          <w:sz w:val="20"/>
+          <w:szCs w:val="20"/>
+        </w:rPr>
+      </w:pPr>
+    </w:p>
+    <w:p>
+      <w:pPr>
+        <w:autoSpaceDE w:val="0"/>
+        <w:autoSpaceDN w:val="0"/>
+        <w:adjustRightInd w:val="0"/>
+        <w:spacing w:line="240" w:lineRule="auto"/>
+        <w:rPr>
+          <w:rFonts w:ascii="Consolas" w:hAnsi="Consolas" w:cs="Consolas"/>
+          <w:sz w:val="20"/>
+          <w:szCs w:val="20"/>
+        </w:rPr>
+      </w:pPr>
+      <w:r>
+        <w:rPr>
+          <w:rFonts w:ascii="Consolas" w:hAnsi="Consolas" w:cs="Consolas"/>
+          <w:sz w:val="20"/>
+          <w:szCs w:val="20"/>
+        </w:rPr>
+        <w:tab/>
+        <w:t xml:space="preserve">String </w:t>
+      </w:r>
+      <w:r>
+        <w:rPr>
+          <w:rFonts w:ascii="Consolas" w:hAnsi="Consolas" w:cs="Consolas"/>
+          <w:color w:val="6A3E3E"/>
+          <w:sz w:val="20"/>
+          <w:szCs w:val="20"/>
+        </w:rPr>
+        <w:t>docClient</w:t>
+      </w:r>
+      <w:r>
+        <w:rPr>
+          <w:rFonts w:ascii="Consolas" w:hAnsi="Consolas" w:cs="Consolas"/>
+          <w:sz w:val="20"/>
+          <w:szCs w:val="20"/>
+        </w:rPr>
+        <w:t xml:space="preserve"> = </w:t>
+      </w:r>
+      <w:r>
+        <w:rPr>
+          <w:rFonts w:ascii="Consolas" w:hAnsi="Consolas" w:cs="Consolas"/>
+          <w:color w:val="0000C0"/>
+          <w:sz w:val="20"/>
+          <w:szCs w:val="20"/>
+        </w:rPr>
+        <w:t>sirc</w:t>
+      </w:r>
+      <w:r>
+        <w:rPr>
+          <w:rFonts w:ascii="Consolas" w:hAnsi="Consolas" w:cs="Consolas"/>
+          <w:sz w:val="20"/>
+          <w:szCs w:val="20"/>
+        </w:rPr>
+        <w:t>.getService(</w:t>
+      </w:r>
+      <w:r>
+        <w:rPr>
+          <w:rFonts w:ascii="Consolas" w:hAnsi="Consolas" w:cs="Consolas"/>
+          <w:color w:val="2A00FF"/>
+          <w:sz w:val="20"/>
+          <w:szCs w:val="20"/>
+        </w:rPr>
+        <w:t>"documents-client"</w:t>
+      </w:r>
+      <w:r>
+        <w:rPr>
+          <w:rFonts w:ascii="Consolas" w:hAnsi="Consolas" w:cs="Consolas"/>
+          <w:sz w:val="20"/>
+          <w:szCs w:val="20"/>
+        </w:rPr>
+        <w:t>);</w:t>
+      </w:r>
+    </w:p>
+    <w:p>
+      <w:pPr>
+        <w:autoSpaceDE w:val="0"/>
+        <w:autoSpaceDN w:val="0"/>
+        <w:adjustRightInd w:val="0"/>
+        <w:spacing w:line="240" w:lineRule="auto"/>
+        <w:rPr>
+          <w:rFonts w:ascii="Consolas" w:hAnsi="Consolas" w:cs="Consolas"/>
+          <w:sz w:val="20"/>
+          <w:szCs w:val="20"/>
+        </w:rPr>
+      </w:pPr>
+      <w:r>
+        <w:rPr>
+          <w:rFonts w:ascii="Consolas" w:hAnsi="Consolas" w:cs="Consolas"/>
+          <w:sz w:val="20"/>
+          <w:szCs w:val="20"/>
+        </w:rPr>
+        <w:tab/>
+        <w:t xml:space="preserve">String </w:t>
+      </w:r>
+      <w:r>
+        <w:rPr>
+          <w:rFonts w:ascii="Consolas" w:hAnsi="Consolas" w:cs="Consolas"/>
+          <w:color w:val="6A3E3E"/>
+          <w:sz w:val="20"/>
+          <w:szCs w:val="20"/>
+        </w:rPr>
+        <w:t>vacClient</w:t>
+      </w:r>
+      <w:r>
+        <w:rPr>
+          <w:rFonts w:ascii="Consolas" w:hAnsi="Consolas" w:cs="Consolas"/>
+          <w:sz w:val="20"/>
+          <w:szCs w:val="20"/>
+        </w:rPr>
+        <w:t xml:space="preserve"> = </w:t>
+      </w:r>
+      <w:r>
+        <w:rPr>
+          <w:rFonts w:ascii="Consolas" w:hAnsi="Consolas" w:cs="Consolas"/>
+          <w:color w:val="0000C0"/>
+          <w:sz w:val="20"/>
+          <w:szCs w:val="20"/>
+        </w:rPr>
+        <w:t>sirc</w:t>
+      </w:r>
+      <w:r>
+        <w:rPr>
+          <w:rFonts w:ascii="Consolas" w:hAnsi="Consolas" w:cs="Consolas"/>
+          <w:sz w:val="20"/>
+          <w:szCs w:val="20"/>
+        </w:rPr>
+        <w:t>.getService(</w:t>
+      </w:r>
+      <w:r>
+        <w:rPr>
+          <w:rFonts w:ascii="Consolas" w:hAnsi="Consolas" w:cs="Consolas"/>
+          <w:color w:val="2A00FF"/>
+          <w:sz w:val="20"/>
+          <w:szCs w:val="20"/>
+        </w:rPr>
+        <w:t>"vacations-client"</w:t>
+      </w:r>
+      <w:r>
+        <w:rPr>
+          <w:rFonts w:ascii="Consolas" w:hAnsi="Consolas" w:cs="Consolas"/>
+          <w:sz w:val="20"/>
+          <w:szCs w:val="20"/>
+        </w:rPr>
+        <w:t>);</w:t>
+      </w:r>
+    </w:p>
+    <w:p>
+      <w:pPr>
+        <w:autoSpaceDE w:val="0"/>
+        <w:autoSpaceDN w:val="0"/>
+        <w:adjustRightInd w:val="0"/>
+        <w:spacing w:line="240" w:lineRule="auto"/>
+        <w:rPr>
+          <w:rFonts w:ascii="Consolas" w:hAnsi="Consolas" w:cs="Consolas"/>
+          <w:sz w:val="20"/>
+          <w:szCs w:val="20"/>
+        </w:rPr>
+      </w:pPr>
+      <w:r>
+        <w:rPr>
+          <w:rFonts w:ascii="Consolas" w:hAnsi="Consolas" w:cs="Consolas"/>
+          <w:sz w:val="20"/>
+          <w:szCs w:val="20"/>
+        </w:rPr>
+        <w:tab/>
+        <w:t xml:space="preserve">String </w:t>
+      </w:r>
+      <w:r>
+        <w:rPr>
+          <w:rFonts w:ascii="Consolas" w:hAnsi="Consolas" w:cs="Consolas"/>
+          <w:color w:val="6A3E3E"/>
+          <w:sz w:val="20"/>
+          <w:szCs w:val="20"/>
+        </w:rPr>
+        <w:t>url</w:t>
+      </w:r>
+      <w:r>
+        <w:rPr>
+          <w:rFonts w:ascii="Consolas" w:hAnsi="Consolas" w:cs="Consolas"/>
+          <w:sz w:val="20"/>
+          <w:szCs w:val="20"/>
+        </w:rPr>
+        <w:t xml:space="preserve"> = </w:t>
+      </w:r>
+      <w:r>
+        <w:rPr>
+          <w:rFonts w:ascii="Consolas" w:hAnsi="Consolas" w:cs="Consolas"/>
+          <w:color w:val="6A3E3E"/>
+          <w:sz w:val="20"/>
+          <w:szCs w:val="20"/>
+        </w:rPr>
+        <w:t>docClient</w:t>
+      </w:r>
+      <w:r>
+        <w:rPr>
+          <w:rFonts w:ascii="Consolas" w:hAnsi="Consolas" w:cs="Consolas"/>
+          <w:sz w:val="20"/>
+          <w:szCs w:val="20"/>
+        </w:rPr>
+        <w:t xml:space="preserve"> + </w:t>
+      </w:r>
+      <w:r>
+        <w:rPr>
+          <w:rFonts w:ascii="Consolas" w:hAnsi="Consolas" w:cs="Consolas"/>
+          <w:color w:val="2A00FF"/>
+          <w:sz w:val="20"/>
+          <w:szCs w:val="20"/>
+        </w:rPr>
+        <w:t>"/users/{id}"</w:t>
+      </w:r>
+      <w:r>
+        <w:rPr>
+          <w:rFonts w:ascii="Consolas" w:hAnsi="Consolas" w:cs="Consolas"/>
+          <w:sz w:val="20"/>
+          <w:szCs w:val="20"/>
+        </w:rPr>
+        <w:t>;</w:t>
+      </w:r>
+    </w:p>
+    <w:p>
+      <w:pPr>
+        <w:autoSpaceDE w:val="0"/>
+        <w:autoSpaceDN w:val="0"/>
+        <w:adjustRightInd w:val="0"/>
+        <w:spacing w:line="240" w:lineRule="auto"/>
+        <w:rPr>
+          <w:rFonts w:ascii="Consolas" w:hAnsi="Consolas" w:cs="Consolas"/>
+          <w:sz w:val="20"/>
+          <w:szCs w:val="20"/>
+        </w:rPr>
+      </w:pPr>
+      <w:r>
+        <w:rPr>
+          <w:rFonts w:ascii="Consolas" w:hAnsi="Consolas" w:cs="Consolas"/>
+          <w:sz w:val="20"/>
+          <w:szCs w:val="20"/>
+        </w:rPr>
+        <w:tab/>
+        <w:t xml:space="preserve">String </w:t>
+      </w:r>
+      <w:r>
+        <w:rPr>
+          <w:rFonts w:ascii="Consolas" w:hAnsi="Consolas" w:cs="Consolas"/>
+          <w:color w:val="6A3E3E"/>
+          <w:sz w:val="20"/>
+          <w:szCs w:val="20"/>
+        </w:rPr>
+        <w:t>url2</w:t>
+      </w:r>
+      <w:r>
+        <w:rPr>
+          <w:rFonts w:ascii="Consolas" w:hAnsi="Consolas" w:cs="Consolas"/>
+          <w:sz w:val="20"/>
+          <w:szCs w:val="20"/>
+        </w:rPr>
+        <w:t xml:space="preserve"> = </w:t>
+      </w:r>
+      <w:r>
+        <w:rPr>
+          <w:rFonts w:ascii="Consolas" w:hAnsi="Consolas" w:cs="Consolas"/>
+          <w:color w:val="6A3E3E"/>
+          <w:sz w:val="20"/>
+          <w:szCs w:val="20"/>
+        </w:rPr>
+        <w:t>vacClient</w:t>
+      </w:r>
+      <w:r>
+        <w:rPr>
+          <w:rFonts w:ascii="Consolas" w:hAnsi="Consolas" w:cs="Consolas"/>
+          <w:sz w:val="20"/>
+          <w:szCs w:val="20"/>
+        </w:rPr>
+        <w:t xml:space="preserve"> + </w:t>
+      </w:r>
+      <w:r>
+        <w:rPr>
+          <w:rFonts w:ascii="Consolas" w:hAnsi="Consolas" w:cs="Consolas"/>
+          <w:color w:val="2A00FF"/>
+          <w:sz w:val="20"/>
+          <w:szCs w:val="20"/>
+        </w:rPr>
+        <w:t>"/users/{id}"</w:t>
+      </w:r>
+      <w:r>
+        <w:rPr>
+          <w:rFonts w:ascii="Consolas" w:hAnsi="Consolas" w:cs="Consolas"/>
+          <w:sz w:val="20"/>
+          <w:szCs w:val="20"/>
+        </w:rPr>
+        <w:t>;</w:t>
+      </w:r>
+    </w:p>
+    <w:p>
+      <w:pPr>
+        <w:autoSpaceDE w:val="0"/>
+        <w:autoSpaceDN w:val="0"/>
+        <w:adjustRightInd w:val="0"/>
+        <w:spacing w:line="240" w:lineRule="auto"/>
+        <w:rPr>
+          <w:rFonts w:ascii="Consolas" w:hAnsi="Consolas" w:cs="Consolas"/>
+          <w:sz w:val="20"/>
+          <w:szCs w:val="20"/>
+        </w:rPr>
+      </w:pPr>
+    </w:p>
+    <w:p>
+      <w:pPr>
+        <w:autoSpaceDE w:val="0"/>
+        <w:autoSpaceDN w:val="0"/>
+        <w:adjustRightInd w:val="0"/>
+        <w:spacing w:line="240" w:lineRule="auto"/>
+        <w:rPr>
+          <w:rFonts w:ascii="Consolas" w:hAnsi="Consolas" w:cs="Consolas"/>
+          <w:sz w:val="20"/>
+          <w:szCs w:val="20"/>
+        </w:rPr>
+      </w:pPr>
+      <w:r>
+        <w:rPr>
+          <w:rFonts w:ascii="Consolas" w:hAnsi="Consolas" w:cs="Consolas"/>
+          <w:sz w:val="20"/>
+          <w:szCs w:val="20"/>
+        </w:rPr>
+        <w:tab/>
+        <w:t xml:space="preserve">RestTemplate </w:t>
+      </w:r>
+      <w:r>
+        <w:rPr>
+          <w:rFonts w:ascii="Consolas" w:hAnsi="Consolas" w:cs="Consolas"/>
+          <w:color w:val="6A3E3E"/>
+          <w:sz w:val="20"/>
+          <w:szCs w:val="20"/>
+        </w:rPr>
+        <w:t>restTemplate</w:t>
+      </w:r>
+      <w:r>
+        <w:rPr>
+          <w:rFonts w:ascii="Consolas" w:hAnsi="Consolas" w:cs="Consolas"/>
+          <w:sz w:val="20"/>
+          <w:szCs w:val="20"/>
+        </w:rPr>
+        <w:t xml:space="preserve"> = restInit();</w:t>
+      </w:r>
+    </w:p>
+    <w:p>
+      <w:pPr>
+        <w:autoSpaceDE w:val="0"/>
+        <w:autoSpaceDN w:val="0"/>
+        <w:adjustRightInd w:val="0"/>
+        <w:spacing w:line="240" w:lineRule="auto"/>
+        <w:rPr>
+          <w:rFonts w:ascii="Consolas" w:hAnsi="Consolas" w:cs="Consolas"/>
+          <w:sz w:val="20"/>
+          <w:szCs w:val="20"/>
+        </w:rPr>
+      </w:pPr>
+      <w:r>
+        <w:rPr>
+          <w:rFonts w:ascii="Consolas" w:hAnsi="Consolas" w:cs="Consolas"/>
+          <w:sz w:val="20"/>
+          <w:szCs w:val="20"/>
+        </w:rPr>
+        <w:tab/>
+      </w:r>
+      <w:r>
+        <w:rPr>
+          <w:rFonts w:ascii="Consolas" w:hAnsi="Consolas" w:cs="Consolas"/>
+          <w:color w:val="6A3E3E"/>
+          <w:sz w:val="20"/>
+          <w:szCs w:val="20"/>
+        </w:rPr>
+        <w:t>restTemplate</w:t>
+      </w:r>
+      <w:r>
+        <w:rPr>
+          <w:rFonts w:ascii="Consolas" w:hAnsi="Consolas" w:cs="Consolas"/>
+          <w:sz w:val="20"/>
+          <w:szCs w:val="20"/>
+        </w:rPr>
+        <w:t>.put(</w:t>
+      </w:r>
+      <w:r>
+        <w:rPr>
+          <w:rFonts w:ascii="Consolas" w:hAnsi="Consolas" w:cs="Consolas"/>
+          <w:color w:val="6A3E3E"/>
+          <w:sz w:val="20"/>
+          <w:szCs w:val="20"/>
+        </w:rPr>
+        <w:t>url</w:t>
+      </w:r>
+      <w:r>
+        <w:rPr>
+          <w:rFonts w:ascii="Consolas" w:hAnsi="Consolas" w:cs="Consolas"/>
+          <w:sz w:val="20"/>
+          <w:szCs w:val="20"/>
+        </w:rPr>
+        <w:t xml:space="preserve">, </w:t>
+      </w:r>
+      <w:r>
+        <w:rPr>
+          <w:rFonts w:ascii="Consolas" w:hAnsi="Consolas" w:cs="Consolas"/>
+          <w:color w:val="6A3E3E"/>
+          <w:sz w:val="20"/>
+          <w:szCs w:val="20"/>
+        </w:rPr>
+        <w:t>user</w:t>
+      </w:r>
+      <w:r>
+        <w:rPr>
+          <w:rFonts w:ascii="Consolas" w:hAnsi="Consolas" w:cs="Consolas"/>
+          <w:sz w:val="20"/>
+          <w:szCs w:val="20"/>
+        </w:rPr>
+        <w:t xml:space="preserve">, </w:t>
+      </w:r>
+      <w:r>
+        <w:rPr>
+          <w:rFonts w:ascii="Consolas" w:hAnsi="Consolas" w:cs="Consolas"/>
+          <w:color w:val="6A3E3E"/>
+          <w:sz w:val="20"/>
+          <w:szCs w:val="20"/>
+        </w:rPr>
+        <w:t>user</w:t>
+      </w:r>
+      <w:r>
+        <w:rPr>
+          <w:rFonts w:ascii="Consolas" w:hAnsi="Consolas" w:cs="Consolas"/>
+          <w:sz w:val="20"/>
+          <w:szCs w:val="20"/>
+        </w:rPr>
+        <w:t>.getId());</w:t>
+      </w:r>
+    </w:p>
+    <w:p>
+      <w:pPr>
+        <w:autoSpaceDE w:val="0"/>
+        <w:autoSpaceDN w:val="0"/>
+        <w:adjustRightInd w:val="0"/>
+        <w:spacing w:line="240" w:lineRule="auto"/>
+        <w:rPr>
+          <w:rFonts w:ascii="Consolas" w:hAnsi="Consolas" w:cs="Consolas"/>
+          <w:sz w:val="20"/>
+          <w:szCs w:val="20"/>
+        </w:rPr>
+      </w:pPr>
+      <w:r>
+        <w:rPr>
+          <w:rFonts w:ascii="Consolas" w:hAnsi="Consolas" w:cs="Consolas"/>
+          <w:sz w:val="20"/>
+          <w:szCs w:val="20"/>
+        </w:rPr>
+        <w:tab/>
+      </w:r>
+      <w:r>
+        <w:rPr>
+          <w:rFonts w:ascii="Consolas" w:hAnsi="Consolas" w:cs="Consolas"/>
+          <w:color w:val="6A3E3E"/>
+          <w:sz w:val="20"/>
+          <w:szCs w:val="20"/>
+        </w:rPr>
+        <w:t>restTemplate</w:t>
+      </w:r>
+      <w:r>
+        <w:rPr>
+          <w:rFonts w:ascii="Consolas" w:hAnsi="Consolas" w:cs="Consolas"/>
+          <w:sz w:val="20"/>
+          <w:szCs w:val="20"/>
+        </w:rPr>
+        <w:t>.put(</w:t>
+      </w:r>
+      <w:r>
+        <w:rPr>
+          <w:rFonts w:ascii="Consolas" w:hAnsi="Consolas" w:cs="Consolas"/>
+          <w:color w:val="6A3E3E"/>
+          <w:sz w:val="20"/>
+          <w:szCs w:val="20"/>
+        </w:rPr>
+        <w:t>url2</w:t>
+      </w:r>
+      <w:r>
+        <w:rPr>
+          <w:rFonts w:ascii="Consolas" w:hAnsi="Consolas" w:cs="Consolas"/>
+          <w:sz w:val="20"/>
+          <w:szCs w:val="20"/>
+        </w:rPr>
+        <w:t xml:space="preserve">, </w:t>
+      </w:r>
+      <w:r>
+        <w:rPr>
+          <w:rFonts w:ascii="Consolas" w:hAnsi="Consolas" w:cs="Consolas"/>
+          <w:color w:val="6A3E3E"/>
+          <w:sz w:val="20"/>
+          <w:szCs w:val="20"/>
+        </w:rPr>
+        <w:t>user</w:t>
+      </w:r>
+      <w:r>
+        <w:rPr>
+          <w:rFonts w:ascii="Consolas" w:hAnsi="Consolas" w:cs="Consolas"/>
+          <w:sz w:val="20"/>
+          <w:szCs w:val="20"/>
+        </w:rPr>
+        <w:t xml:space="preserve">, </w:t>
+      </w:r>
+      <w:r>
+        <w:rPr>
+          <w:rFonts w:ascii="Consolas" w:hAnsi="Consolas" w:cs="Consolas"/>
+          <w:color w:val="6A3E3E"/>
+          <w:sz w:val="20"/>
+          <w:szCs w:val="20"/>
+        </w:rPr>
+        <w:t>user</w:t>
+      </w:r>
+      <w:r>
+        <w:rPr>
+          <w:rFonts w:ascii="Consolas" w:hAnsi="Consolas" w:cs="Consolas"/>
+          <w:sz w:val="20"/>
+          <w:szCs w:val="20"/>
+        </w:rPr>
+        <w:t>.getId());</w:t>
+      </w:r>
+    </w:p>
+    <w:p>
+      <w:pPr>
+        <w:autoSpaceDE w:val="0"/>
+        <w:autoSpaceDN w:val="0"/>
+        <w:adjustRightInd w:val="0"/>
+        <w:spacing w:line="240" w:lineRule="auto"/>
+        <w:rPr>
+          <w:rFonts w:ascii="Consolas" w:hAnsi="Consolas" w:cs="Consolas"/>
+          <w:sz w:val="20"/>
+          <w:szCs w:val="20"/>
+        </w:rPr>
+      </w:pPr>
+      <w:r>
+        <w:rPr>
+          <w:rFonts w:ascii="Consolas" w:hAnsi="Consolas" w:cs="Consolas"/>
+          <w:sz w:val="20"/>
+          <w:szCs w:val="20"/>
+        </w:rPr>
+        <w:t>}</w:t>
+      </w:r>
+    </w:p>
+    <w:p>
+      <w:pPr>
+        <w:autoSpaceDE w:val="0"/>
+        <w:autoSpaceDN w:val="0"/>
+        <w:adjustRightInd w:val="0"/>
+        <w:spacing w:line="240" w:lineRule="auto"/>
+        <w:rPr>
+          <w:rFonts w:ascii="Consolas" w:hAnsi="Consolas" w:cs="Consolas"/>
+          <w:sz w:val="20"/>
+          <w:szCs w:val="20"/>
+        </w:rPr>
+      </w:pPr>
+    </w:p>
+    <w:p>
+      <w:pPr>
+        <w:autoSpaceDE w:val="0"/>
+        <w:autoSpaceDN w:val="0"/>
+        <w:adjustRightInd w:val="0"/>
+        <w:spacing w:line="240" w:lineRule="auto"/>
+        <w:rPr>
+          <w:rFonts w:ascii="Consolas" w:hAnsi="Consolas" w:cs="Consolas"/>
+          <w:sz w:val="20"/>
+          <w:szCs w:val="20"/>
+        </w:rPr>
+      </w:pPr>
+      <w:r>
+        <w:rPr>
+          <w:rFonts w:ascii="Consolas" w:hAnsi="Consolas" w:cs="Consolas"/>
+          <w:b/>
+          <w:bCs/>
+          <w:color w:val="7F0055"/>
+          <w:sz w:val="20"/>
+          <w:szCs w:val="20"/>
+        </w:rPr>
+        <w:t>public</w:t>
+      </w:r>
+      <w:r>
+        <w:rPr>
+          <w:rFonts w:ascii="Consolas" w:hAnsi="Consolas" w:cs="Consolas"/>
+          <w:sz w:val="20"/>
+          <w:szCs w:val="20"/>
+        </w:rPr>
+        <w:t xml:space="preserve"> </w:t>
+      </w:r>
+      <w:r>
+        <w:rPr>
+          <w:rFonts w:ascii="Consolas" w:hAnsi="Consolas" w:cs="Consolas"/>
+          <w:b/>
+          <w:bCs/>
+          <w:color w:val="7F0055"/>
+          <w:sz w:val="20"/>
+          <w:szCs w:val="20"/>
+        </w:rPr>
+        <w:t>void</w:t>
+      </w:r>
+      <w:r>
+        <w:rPr>
+          <w:rFonts w:ascii="Consolas" w:hAnsi="Consolas" w:cs="Consolas"/>
+          <w:sz w:val="20"/>
+          <w:szCs w:val="20"/>
+        </w:rPr>
+        <w:t xml:space="preserve"> deleteUser(Long </w:t>
+      </w:r>
+      <w:r>
+        <w:rPr>
+          <w:rFonts w:ascii="Consolas" w:hAnsi="Consolas" w:cs="Consolas"/>
+          <w:color w:val="6A3E3E"/>
+          <w:sz w:val="20"/>
+          <w:szCs w:val="20"/>
+        </w:rPr>
+        <w:t>id</w:t>
+      </w:r>
+      <w:r>
+        <w:rPr>
+          <w:rFonts w:ascii="Consolas" w:hAnsi="Consolas" w:cs="Consolas"/>
+          <w:sz w:val="20"/>
+          <w:szCs w:val="20"/>
+        </w:rPr>
+        <w:t>) {</w:t>
+      </w:r>
+    </w:p>
+    <w:p>
+      <w:pPr>
+        <w:autoSpaceDE w:val="0"/>
+        <w:autoSpaceDN w:val="0"/>
+        <w:adjustRightInd w:val="0"/>
+        <w:spacing w:line="240" w:lineRule="auto"/>
+        <w:rPr>
+          <w:rFonts w:ascii="Consolas" w:hAnsi="Consolas" w:cs="Consolas"/>
+          <w:sz w:val="20"/>
+          <w:szCs w:val="20"/>
+        </w:rPr>
+      </w:pPr>
+      <w:r>
+        <w:rPr>
+          <w:rFonts w:ascii="Consolas" w:hAnsi="Consolas" w:cs="Consolas"/>
+          <w:sz w:val="20"/>
+          <w:szCs w:val="20"/>
+        </w:rPr>
+        <w:tab/>
+      </w:r>
+      <w:r>
+        <w:rPr>
+          <w:rFonts w:ascii="Consolas" w:hAnsi="Consolas" w:cs="Consolas"/>
+          <w:color w:val="0000C0"/>
+          <w:sz w:val="20"/>
+          <w:szCs w:val="20"/>
+        </w:rPr>
+        <w:t>usersRepository</w:t>
+      </w:r>
+      <w:r>
+        <w:rPr>
+          <w:rFonts w:ascii="Consolas" w:hAnsi="Consolas" w:cs="Consolas"/>
+          <w:sz w:val="20"/>
+          <w:szCs w:val="20"/>
+        </w:rPr>
+        <w:t>.delete(</w:t>
+      </w:r>
+      <w:r>
+        <w:rPr>
+          <w:rFonts w:ascii="Consolas" w:hAnsi="Consolas" w:cs="Consolas"/>
+          <w:color w:val="6A3E3E"/>
+          <w:sz w:val="20"/>
+          <w:szCs w:val="20"/>
+        </w:rPr>
+        <w:t>id</w:t>
+      </w:r>
+      <w:r>
+        <w:rPr>
+          <w:rFonts w:ascii="Consolas" w:hAnsi="Consolas" w:cs="Consolas"/>
+          <w:sz w:val="20"/>
+          <w:szCs w:val="20"/>
+        </w:rPr>
+        <w:t>);</w:t>
+      </w:r>
+    </w:p>
+    <w:p>
+      <w:pPr>
+        <w:autoSpaceDE w:val="0"/>
+        <w:autoSpaceDN w:val="0"/>
+        <w:adjustRightInd w:val="0"/>
+        <w:spacing w:line="240" w:lineRule="auto"/>
+        <w:rPr>
+          <w:rFonts w:ascii="Consolas" w:hAnsi="Consolas" w:cs="Consolas"/>
+          <w:sz w:val="20"/>
+          <w:szCs w:val="20"/>
+        </w:rPr>
+      </w:pPr>
+    </w:p>
+    <w:p>
+      <w:pPr>
+        <w:autoSpaceDE w:val="0"/>
+        <w:autoSpaceDN w:val="0"/>
+        <w:adjustRightInd w:val="0"/>
+        <w:spacing w:line="240" w:lineRule="auto"/>
+        <w:rPr>
+          <w:rFonts w:ascii="Consolas" w:hAnsi="Consolas" w:cs="Consolas"/>
+          <w:sz w:val="20"/>
+          <w:szCs w:val="20"/>
+        </w:rPr>
+      </w:pPr>
+      <w:r>
+        <w:rPr>
+          <w:rFonts w:ascii="Consolas" w:hAnsi="Consolas" w:cs="Consolas"/>
+          <w:sz w:val="20"/>
+          <w:szCs w:val="20"/>
+        </w:rPr>
+        <w:tab/>
+        <w:t xml:space="preserve">String </w:t>
+      </w:r>
+      <w:r>
+        <w:rPr>
+          <w:rFonts w:ascii="Consolas" w:hAnsi="Consolas" w:cs="Consolas"/>
+          <w:color w:val="6A3E3E"/>
+          <w:sz w:val="20"/>
+          <w:szCs w:val="20"/>
+        </w:rPr>
+        <w:t>docClient</w:t>
+      </w:r>
+      <w:r>
+        <w:rPr>
+          <w:rFonts w:ascii="Consolas" w:hAnsi="Consolas" w:cs="Consolas"/>
+          <w:sz w:val="20"/>
+          <w:szCs w:val="20"/>
+        </w:rPr>
+        <w:t xml:space="preserve"> = </w:t>
+      </w:r>
+      <w:r>
+        <w:rPr>
+          <w:rFonts w:ascii="Consolas" w:hAnsi="Consolas" w:cs="Consolas"/>
+          <w:color w:val="0000C0"/>
+          <w:sz w:val="20"/>
+          <w:szCs w:val="20"/>
+        </w:rPr>
+        <w:t>sirc</w:t>
+      </w:r>
+      <w:r>
+        <w:rPr>
+          <w:rFonts w:ascii="Consolas" w:hAnsi="Consolas" w:cs="Consolas"/>
+          <w:sz w:val="20"/>
+          <w:szCs w:val="20"/>
+        </w:rPr>
+        <w:t>.getService(</w:t>
+      </w:r>
+      <w:r>
+        <w:rPr>
+          <w:rFonts w:ascii="Consolas" w:hAnsi="Consolas" w:cs="Consolas"/>
+          <w:color w:val="2A00FF"/>
+          <w:sz w:val="20"/>
+          <w:szCs w:val="20"/>
+        </w:rPr>
+        <w:t>"documents-client"</w:t>
+      </w:r>
+      <w:r>
+        <w:rPr>
+          <w:rFonts w:ascii="Consolas" w:hAnsi="Consolas" w:cs="Consolas"/>
+          <w:sz w:val="20"/>
+          <w:szCs w:val="20"/>
+        </w:rPr>
+        <w:t>);</w:t>
+      </w:r>
+    </w:p>
+    <w:p>
+      <w:pPr>
+        <w:autoSpaceDE w:val="0"/>
+        <w:autoSpaceDN w:val="0"/>
+        <w:adjustRightInd w:val="0"/>
+        <w:spacing w:line="240" w:lineRule="auto"/>
+        <w:rPr>
+          <w:rFonts w:ascii="Consolas" w:hAnsi="Consolas" w:cs="Consolas"/>
+          <w:sz w:val="20"/>
+          <w:szCs w:val="20"/>
+        </w:rPr>
+      </w:pPr>
+      <w:r>
+        <w:rPr>
+          <w:rFonts w:ascii="Consolas" w:hAnsi="Consolas" w:cs="Consolas"/>
+          <w:sz w:val="20"/>
+          <w:szCs w:val="20"/>
+        </w:rPr>
+        <w:tab/>
+        <w:t xml:space="preserve">String </w:t>
+      </w:r>
+      <w:r>
+        <w:rPr>
+          <w:rFonts w:ascii="Consolas" w:hAnsi="Consolas" w:cs="Consolas"/>
+          <w:color w:val="6A3E3E"/>
+          <w:sz w:val="20"/>
+          <w:szCs w:val="20"/>
+        </w:rPr>
+        <w:t>vacClient</w:t>
+      </w:r>
+      <w:r>
+        <w:rPr>
+          <w:rFonts w:ascii="Consolas" w:hAnsi="Consolas" w:cs="Consolas"/>
+          <w:sz w:val="20"/>
+          <w:szCs w:val="20"/>
+        </w:rPr>
+        <w:t xml:space="preserve"> = </w:t>
+      </w:r>
+      <w:r>
+        <w:rPr>
+          <w:rFonts w:ascii="Consolas" w:hAnsi="Consolas" w:cs="Consolas"/>
+          <w:color w:val="0000C0"/>
+          <w:sz w:val="20"/>
+          <w:szCs w:val="20"/>
+        </w:rPr>
+        <w:t>sirc</w:t>
+      </w:r>
+      <w:r>
+        <w:rPr>
+          <w:rFonts w:ascii="Consolas" w:hAnsi="Consolas" w:cs="Consolas"/>
+          <w:sz w:val="20"/>
+          <w:szCs w:val="20"/>
+        </w:rPr>
+        <w:t>.getService(</w:t>
+      </w:r>
+      <w:r>
+        <w:rPr>
+          <w:rFonts w:ascii="Consolas" w:hAnsi="Consolas" w:cs="Consolas"/>
+          <w:color w:val="2A00FF"/>
+          <w:sz w:val="20"/>
+          <w:szCs w:val="20"/>
+        </w:rPr>
+        <w:t>"vacations-client"</w:t>
+      </w:r>
+      <w:r>
+        <w:rPr>
+          <w:rFonts w:ascii="Consolas" w:hAnsi="Consolas" w:cs="Consolas"/>
+          <w:sz w:val="20"/>
+          <w:szCs w:val="20"/>
+        </w:rPr>
+        <w:t>);</w:t>
+      </w:r>
+    </w:p>
+    <w:p>
+      <w:pPr>
+        <w:autoSpaceDE w:val="0"/>
+        <w:autoSpaceDN w:val="0"/>
+        <w:adjustRightInd w:val="0"/>
+        <w:spacing w:line="240" w:lineRule="auto"/>
+        <w:rPr>
+          <w:rFonts w:ascii="Consolas" w:hAnsi="Consolas" w:cs="Consolas"/>
+          <w:sz w:val="20"/>
+          <w:szCs w:val="20"/>
+        </w:rPr>
+      </w:pPr>
+      <w:r>
+        <w:rPr>
+          <w:rFonts w:ascii="Consolas" w:hAnsi="Consolas" w:cs="Consolas"/>
+          <w:sz w:val="20"/>
+          <w:szCs w:val="20"/>
+        </w:rPr>
+        <w:tab/>
+        <w:t xml:space="preserve">String </w:t>
+      </w:r>
+      <w:r>
+        <w:rPr>
+          <w:rFonts w:ascii="Consolas" w:hAnsi="Consolas" w:cs="Consolas"/>
+          <w:color w:val="6A3E3E"/>
+          <w:sz w:val="20"/>
+          <w:szCs w:val="20"/>
+        </w:rPr>
+        <w:t>url</w:t>
+      </w:r>
+      <w:r>
+        <w:rPr>
+          <w:rFonts w:ascii="Consolas" w:hAnsi="Consolas" w:cs="Consolas"/>
+          <w:sz w:val="20"/>
+          <w:szCs w:val="20"/>
+        </w:rPr>
+        <w:t xml:space="preserve"> = </w:t>
+      </w:r>
+      <w:r>
+        <w:rPr>
+          <w:rFonts w:ascii="Consolas" w:hAnsi="Consolas" w:cs="Consolas"/>
+          <w:color w:val="6A3E3E"/>
+          <w:sz w:val="20"/>
+          <w:szCs w:val="20"/>
+        </w:rPr>
+        <w:t>docClient</w:t>
+      </w:r>
+      <w:r>
+        <w:rPr>
+          <w:rFonts w:ascii="Consolas" w:hAnsi="Consolas" w:cs="Consolas"/>
+          <w:sz w:val="20"/>
+          <w:szCs w:val="20"/>
+        </w:rPr>
+        <w:t xml:space="preserve"> + </w:t>
+      </w:r>
+      <w:r>
+        <w:rPr>
+          <w:rFonts w:ascii="Consolas" w:hAnsi="Consolas" w:cs="Consolas"/>
+          <w:color w:val="2A00FF"/>
+          <w:sz w:val="20"/>
+          <w:szCs w:val="20"/>
+        </w:rPr>
+        <w:t>"/users/{id}"</w:t>
+      </w:r>
+      <w:r>
+        <w:rPr>
+          <w:rFonts w:ascii="Consolas" w:hAnsi="Consolas" w:cs="Consolas"/>
+          <w:sz w:val="20"/>
+          <w:szCs w:val="20"/>
+        </w:rPr>
+        <w:t>;</w:t>
+      </w:r>
+    </w:p>
+    <w:p>
+      <w:pPr>
+        <w:autoSpaceDE w:val="0"/>
+        <w:autoSpaceDN w:val="0"/>
+        <w:adjustRightInd w:val="0"/>
+        <w:spacing w:line="240" w:lineRule="auto"/>
+        <w:rPr>
+          <w:rFonts w:ascii="Consolas" w:hAnsi="Consolas" w:cs="Consolas"/>
+          <w:sz w:val="20"/>
+          <w:szCs w:val="20"/>
+        </w:rPr>
+      </w:pPr>
+      <w:r>
+        <w:rPr>
+          <w:rFonts w:ascii="Consolas" w:hAnsi="Consolas" w:cs="Consolas"/>
+          <w:sz w:val="20"/>
+          <w:szCs w:val="20"/>
+        </w:rPr>
+        <w:tab/>
+        <w:t xml:space="preserve">String </w:t>
+      </w:r>
+      <w:r>
+        <w:rPr>
+          <w:rFonts w:ascii="Consolas" w:hAnsi="Consolas" w:cs="Consolas"/>
+          <w:color w:val="6A3E3E"/>
+          <w:sz w:val="20"/>
+          <w:szCs w:val="20"/>
+        </w:rPr>
+        <w:t>url2</w:t>
+      </w:r>
+      <w:r>
+        <w:rPr>
+          <w:rFonts w:ascii="Consolas" w:hAnsi="Consolas" w:cs="Consolas"/>
+          <w:sz w:val="20"/>
+          <w:szCs w:val="20"/>
+        </w:rPr>
+        <w:t xml:space="preserve"> = </w:t>
+      </w:r>
+      <w:r>
+        <w:rPr>
+          <w:rFonts w:ascii="Consolas" w:hAnsi="Consolas" w:cs="Consolas"/>
+          <w:color w:val="6A3E3E"/>
+          <w:sz w:val="20"/>
+          <w:szCs w:val="20"/>
+        </w:rPr>
+        <w:t>vacClient</w:t>
+      </w:r>
+      <w:r>
+        <w:rPr>
+          <w:rFonts w:ascii="Consolas" w:hAnsi="Consolas" w:cs="Consolas"/>
+          <w:sz w:val="20"/>
+          <w:szCs w:val="20"/>
+        </w:rPr>
+        <w:t xml:space="preserve"> + </w:t>
+      </w:r>
+      <w:r>
+        <w:rPr>
+          <w:rFonts w:ascii="Consolas" w:hAnsi="Consolas" w:cs="Consolas"/>
+          <w:color w:val="2A00FF"/>
+          <w:sz w:val="20"/>
+          <w:szCs w:val="20"/>
+        </w:rPr>
+        <w:t>"/users/{id}"</w:t>
+      </w:r>
+      <w:r>
+        <w:rPr>
+          <w:rFonts w:ascii="Consolas" w:hAnsi="Consolas" w:cs="Consolas"/>
+          <w:sz w:val="20"/>
+          <w:szCs w:val="20"/>
+        </w:rPr>
+        <w:t>;</w:t>
+      </w:r>
+    </w:p>
+    <w:p>
+      <w:pPr>
+        <w:autoSpaceDE w:val="0"/>
+        <w:autoSpaceDN w:val="0"/>
+        <w:adjustRightInd w:val="0"/>
+        <w:spacing w:line="240" w:lineRule="auto"/>
+        <w:rPr>
+          <w:rFonts w:ascii="Consolas" w:hAnsi="Consolas" w:cs="Consolas"/>
+          <w:sz w:val="20"/>
+          <w:szCs w:val="20"/>
+        </w:rPr>
+      </w:pPr>
+    </w:p>
+    <w:p>
+      <w:pPr>
+        <w:autoSpaceDE w:val="0"/>
+        <w:autoSpaceDN w:val="0"/>
+        <w:adjustRightInd w:val="0"/>
+        <w:spacing w:line="240" w:lineRule="auto"/>
+        <w:rPr>
+          <w:rFonts w:ascii="Consolas" w:hAnsi="Consolas" w:cs="Consolas"/>
+          <w:sz w:val="20"/>
+          <w:szCs w:val="20"/>
+        </w:rPr>
+      </w:pPr>
+      <w:r>
+        <w:rPr>
+          <w:rFonts w:ascii="Consolas" w:hAnsi="Consolas" w:cs="Consolas"/>
+          <w:sz w:val="20"/>
+          <w:szCs w:val="20"/>
+        </w:rPr>
+        <w:tab/>
+        <w:t xml:space="preserve">Map&lt;String, String&gt; </w:t>
+      </w:r>
+      <w:r>
+        <w:rPr>
+          <w:rFonts w:ascii="Consolas" w:hAnsi="Consolas" w:cs="Consolas"/>
+          <w:color w:val="6A3E3E"/>
+          <w:sz w:val="20"/>
+          <w:szCs w:val="20"/>
+        </w:rPr>
+        <w:t>params</w:t>
+      </w:r>
+      <w:r>
+        <w:rPr>
+          <w:rFonts w:ascii="Consolas" w:hAnsi="Consolas" w:cs="Consolas"/>
+          <w:sz w:val="20"/>
+          <w:szCs w:val="20"/>
+        </w:rPr>
+        <w:t xml:space="preserve"> = </w:t>
+      </w:r>
+      <w:r>
+        <w:rPr>
+          <w:rFonts w:ascii="Consolas" w:hAnsi="Consolas" w:cs="Consolas"/>
+          <w:b/>
+          <w:bCs/>
+          <w:color w:val="7F0055"/>
+          <w:sz w:val="20"/>
+          <w:szCs w:val="20"/>
+        </w:rPr>
+        <w:t>new</w:t>
+      </w:r>
+      <w:r>
+        <w:rPr>
+          <w:rFonts w:ascii="Consolas" w:hAnsi="Consolas" w:cs="Consolas"/>
+          <w:sz w:val="20"/>
+          <w:szCs w:val="20"/>
+        </w:rPr>
+        <w:t xml:space="preserve"> HashMap&lt;String, String&gt;();</w:t>
+      </w:r>
+    </w:p>
+    <w:p>
+      <w:pPr>
+        <w:autoSpaceDE w:val="0"/>
+        <w:autoSpaceDN w:val="0"/>
+        <w:adjustRightInd w:val="0"/>
+        <w:spacing w:line="240" w:lineRule="auto"/>
+        <w:rPr>
+          <w:rFonts w:ascii="Consolas" w:hAnsi="Consolas" w:cs="Consolas"/>
+          <w:sz w:val="20"/>
+          <w:szCs w:val="20"/>
+        </w:rPr>
+      </w:pPr>
+      <w:r>
+        <w:rPr>
+          <w:rFonts w:ascii="Consolas" w:hAnsi="Consolas" w:cs="Consolas"/>
+          <w:sz w:val="20"/>
+          <w:szCs w:val="20"/>
+        </w:rPr>
+        <w:tab/>
+      </w:r>
+      <w:r>
+        <w:rPr>
+          <w:rFonts w:ascii="Consolas" w:hAnsi="Consolas" w:cs="Consolas"/>
+          <w:color w:val="6A3E3E"/>
+          <w:sz w:val="20"/>
+          <w:szCs w:val="20"/>
+        </w:rPr>
+        <w:t>params</w:t>
+      </w:r>
+      <w:r>
+        <w:rPr>
+          <w:rFonts w:ascii="Consolas" w:hAnsi="Consolas" w:cs="Consolas"/>
+          <w:sz w:val="20"/>
+          <w:szCs w:val="20"/>
+        </w:rPr>
+        <w:t>.put(</w:t>
+      </w:r>
+      <w:r>
+        <w:rPr>
+          <w:rFonts w:ascii="Consolas" w:hAnsi="Consolas" w:cs="Consolas"/>
+          <w:color w:val="2A00FF"/>
+          <w:sz w:val="20"/>
+          <w:szCs w:val="20"/>
+        </w:rPr>
+        <w:t>"id"</w:t>
+      </w:r>
+      <w:r>
+        <w:rPr>
+          <w:rFonts w:ascii="Consolas" w:hAnsi="Consolas" w:cs="Consolas"/>
+          <w:sz w:val="20"/>
+          <w:szCs w:val="20"/>
+        </w:rPr>
+        <w:t>, String.</w:t>
+      </w:r>
+      <w:r>
+        <w:rPr>
+          <w:rFonts w:ascii="Consolas" w:hAnsi="Consolas" w:cs="Consolas"/>
+          <w:i/>
+          <w:iCs/>
+          <w:sz w:val="20"/>
+          <w:szCs w:val="20"/>
+        </w:rPr>
+        <w:t>valueOf</w:t>
+      </w:r>
+      <w:r>
+        <w:rPr>
+          <w:rFonts w:ascii="Consolas" w:hAnsi="Consolas" w:cs="Consolas"/>
+          <w:sz w:val="20"/>
+          <w:szCs w:val="20"/>
+        </w:rPr>
+        <w:t>(</w:t>
+      </w:r>
+      <w:r>
+        <w:rPr>
+          <w:rFonts w:ascii="Consolas" w:hAnsi="Consolas" w:cs="Consolas"/>
+          <w:color w:val="6A3E3E"/>
+          <w:sz w:val="20"/>
+          <w:szCs w:val="20"/>
+        </w:rPr>
+        <w:t>id</w:t>
+      </w:r>
+      <w:r>
+        <w:rPr>
+          <w:rFonts w:ascii="Consolas" w:hAnsi="Consolas" w:cs="Consolas"/>
+          <w:sz w:val="20"/>
+          <w:szCs w:val="20"/>
+        </w:rPr>
+        <w:t>));</w:t>
+      </w:r>
+    </w:p>
+    <w:p>
+      <w:pPr>
+        <w:autoSpaceDE w:val="0"/>
+        <w:autoSpaceDN w:val="0"/>
+        <w:adjustRightInd w:val="0"/>
+        <w:spacing w:line="240" w:lineRule="auto"/>
+        <w:rPr>
+          <w:rFonts w:ascii="Consolas" w:hAnsi="Consolas" w:cs="Consolas"/>
+          <w:sz w:val="20"/>
+          <w:szCs w:val="20"/>
+        </w:rPr>
+      </w:pPr>
+    </w:p>
+    <w:p>
+      <w:pPr>
+        <w:autoSpaceDE w:val="0"/>
+        <w:autoSpaceDN w:val="0"/>
+        <w:adjustRightInd w:val="0"/>
+        <w:spacing w:line="240" w:lineRule="auto"/>
+        <w:rPr>
+          <w:rFonts w:ascii="Consolas" w:hAnsi="Consolas" w:cs="Consolas"/>
+          <w:sz w:val="20"/>
+          <w:szCs w:val="20"/>
+        </w:rPr>
+      </w:pPr>
+      <w:r>
+        <w:rPr>
+          <w:rFonts w:ascii="Consolas" w:hAnsi="Consolas" w:cs="Consolas"/>
+          <w:sz w:val="20"/>
+          <w:szCs w:val="20"/>
+        </w:rPr>
+        <w:tab/>
+        <w:t xml:space="preserve">RestTemplate </w:t>
+      </w:r>
+      <w:r>
+        <w:rPr>
+          <w:rFonts w:ascii="Consolas" w:hAnsi="Consolas" w:cs="Consolas"/>
+          <w:color w:val="6A3E3E"/>
+          <w:sz w:val="20"/>
+          <w:szCs w:val="20"/>
+        </w:rPr>
+        <w:t>restTemplate</w:t>
+      </w:r>
+      <w:r>
+        <w:rPr>
+          <w:rFonts w:ascii="Consolas" w:hAnsi="Consolas" w:cs="Consolas"/>
+          <w:sz w:val="20"/>
+          <w:szCs w:val="20"/>
+        </w:rPr>
+        <w:t xml:space="preserve"> = </w:t>
+      </w:r>
+      <w:r>
+        <w:rPr>
+          <w:rFonts w:ascii="Consolas" w:hAnsi="Consolas" w:cs="Consolas"/>
+          <w:b/>
+          <w:bCs/>
+          <w:color w:val="7F0055"/>
+          <w:sz w:val="20"/>
+          <w:szCs w:val="20"/>
+        </w:rPr>
+        <w:t>new</w:t>
+      </w:r>
+      <w:r>
+        <w:rPr>
+          <w:rFonts w:ascii="Consolas" w:hAnsi="Consolas" w:cs="Consolas"/>
+          <w:sz w:val="20"/>
+          <w:szCs w:val="20"/>
+        </w:rPr>
+        <w:t xml:space="preserve"> RestTemplate();</w:t>
+      </w:r>
+    </w:p>
+    <w:p>
+      <w:pPr>
+        <w:autoSpaceDE w:val="0"/>
+        <w:autoSpaceDN w:val="0"/>
+        <w:adjustRightInd w:val="0"/>
+        <w:spacing w:line="240" w:lineRule="auto"/>
+        <w:rPr>
+          <w:rFonts w:ascii="Consolas" w:hAnsi="Consolas" w:cs="Consolas"/>
+          <w:sz w:val="20"/>
+          <w:szCs w:val="20"/>
+        </w:rPr>
+      </w:pPr>
+      <w:r>
+        <w:rPr>
+          <w:rFonts w:ascii="Consolas" w:hAnsi="Consolas" w:cs="Consolas"/>
+          <w:sz w:val="20"/>
+          <w:szCs w:val="20"/>
+        </w:rPr>
+        <w:tab/>
+      </w:r>
+      <w:r>
+        <w:rPr>
+          <w:rFonts w:ascii="Consolas" w:hAnsi="Consolas" w:cs="Consolas"/>
+          <w:color w:val="6A3E3E"/>
+          <w:sz w:val="20"/>
+          <w:szCs w:val="20"/>
+        </w:rPr>
+        <w:t>restTemplate</w:t>
+      </w:r>
+      <w:r>
+        <w:rPr>
+          <w:rFonts w:ascii="Consolas" w:hAnsi="Consolas" w:cs="Consolas"/>
+          <w:sz w:val="20"/>
+          <w:szCs w:val="20"/>
+        </w:rPr>
+        <w:t>.delete(</w:t>
+      </w:r>
+      <w:r>
+        <w:rPr>
+          <w:rFonts w:ascii="Consolas" w:hAnsi="Consolas" w:cs="Consolas"/>
+          <w:color w:val="6A3E3E"/>
+          <w:sz w:val="20"/>
+          <w:szCs w:val="20"/>
+        </w:rPr>
+        <w:t>url</w:t>
+      </w:r>
+      <w:r>
+        <w:rPr>
+          <w:rFonts w:ascii="Consolas" w:hAnsi="Consolas" w:cs="Consolas"/>
+          <w:sz w:val="20"/>
+          <w:szCs w:val="20"/>
+        </w:rPr>
+        <w:t xml:space="preserve">, </w:t>
+      </w:r>
+      <w:r>
+        <w:rPr>
+          <w:rFonts w:ascii="Consolas" w:hAnsi="Consolas" w:cs="Consolas"/>
+          <w:color w:val="6A3E3E"/>
+          <w:sz w:val="20"/>
+          <w:szCs w:val="20"/>
+        </w:rPr>
+        <w:t>params</w:t>
+      </w:r>
+      <w:r>
+        <w:rPr>
+          <w:rFonts w:ascii="Consolas" w:hAnsi="Consolas" w:cs="Consolas"/>
+          <w:sz w:val="20"/>
+          <w:szCs w:val="20"/>
+        </w:rPr>
+        <w:t>);</w:t>
+      </w:r>
+    </w:p>
+    <w:p>
+      <w:pPr>
+        <w:autoSpaceDE w:val="0"/>
+        <w:autoSpaceDN w:val="0"/>
+        <w:adjustRightInd w:val="0"/>
+        <w:spacing w:line="240" w:lineRule="auto"/>
+        <w:rPr>
+          <w:rFonts w:ascii="Consolas" w:hAnsi="Consolas" w:cs="Consolas"/>
+          <w:sz w:val="20"/>
+          <w:szCs w:val="20"/>
+        </w:rPr>
+      </w:pPr>
+      <w:r>
+        <w:rPr>
+          <w:rFonts w:ascii="Consolas" w:hAnsi="Consolas" w:cs="Consolas"/>
+          <w:sz w:val="20"/>
+          <w:szCs w:val="20"/>
+        </w:rPr>
+        <w:tab/>
+      </w:r>
+      <w:r>
+        <w:rPr>
+          <w:rFonts w:ascii="Consolas" w:hAnsi="Consolas" w:cs="Consolas"/>
+          <w:color w:val="6A3E3E"/>
+          <w:sz w:val="20"/>
+          <w:szCs w:val="20"/>
+        </w:rPr>
+        <w:t>restTemplate</w:t>
+      </w:r>
+      <w:r>
+        <w:rPr>
+          <w:rFonts w:ascii="Consolas" w:hAnsi="Consolas" w:cs="Consolas"/>
+          <w:sz w:val="20"/>
+          <w:szCs w:val="20"/>
+        </w:rPr>
+        <w:t>.delete(</w:t>
+      </w:r>
+      <w:r>
+        <w:rPr>
+          <w:rFonts w:ascii="Consolas" w:hAnsi="Consolas" w:cs="Consolas"/>
+          <w:color w:val="6A3E3E"/>
+          <w:sz w:val="20"/>
+          <w:szCs w:val="20"/>
+        </w:rPr>
+        <w:t>url2</w:t>
+      </w:r>
+      <w:r>
+        <w:rPr>
+          <w:rFonts w:ascii="Consolas" w:hAnsi="Consolas" w:cs="Consolas"/>
+          <w:sz w:val="20"/>
+          <w:szCs w:val="20"/>
+        </w:rPr>
+        <w:t xml:space="preserve">, </w:t>
+      </w:r>
+      <w:r>
+        <w:rPr>
+          <w:rFonts w:ascii="Consolas" w:hAnsi="Consolas" w:cs="Consolas"/>
+          <w:color w:val="6A3E3E"/>
+          <w:sz w:val="20"/>
+          <w:szCs w:val="20"/>
+        </w:rPr>
+        <w:t>params</w:t>
+      </w:r>
+      <w:r>
+        <w:rPr>
+          <w:rFonts w:ascii="Consolas" w:hAnsi="Consolas" w:cs="Consolas"/>
+          <w:sz w:val="20"/>
+          <w:szCs w:val="20"/>
+        </w:rPr>
+        <w:t>);</w:t>
+      </w:r>
+    </w:p>
+    <w:p>
+      <w:pPr>
+        <w:tabs>
+          <w:tab w:val="left" w:pos="4830"/>
+        </w:tabs>
+        <w:jc w:val="both"/>
+        <w:rPr>
+          <w:rFonts w:ascii="Cambria Math" w:hAnsi="Cambria Math" w:cs="Consolas"/>
+          <w:szCs w:val="20"/>
+        </w:rPr>
+      </w:pPr>
+      <w:r>
+        <w:rPr>
+          <w:rFonts w:ascii="Consolas" w:hAnsi="Consolas" w:cs="Consolas"/>
+          <w:sz w:val="20"/>
+          <w:szCs w:val="20"/>
+        </w:rPr>
+        <w:t>}</w:t>
+      </w:r>
+    </w:p>
+    <w:p>
+      <w:pPr>
+        <w:jc w:val="both"/>
+        <w:rPr>
+          <w:rFonts w:ascii="Cambria Math" w:hAnsi="Cambria Math"/>
+          <w:sz w:val="24"/>
+        </w:rPr>
+      </w:pPr>
+    </w:p>
+    <w:p>
+      <w:pPr>
+        <w:jc w:val="both"/>
+        <w:rPr>
+          <w:rFonts w:ascii="Cambria Math" w:hAnsi="Cambria Math"/>
+          <w:sz w:val="24"/>
+        </w:rPr>
+      </w:pPr>
     </w:p>
     <w:sectPr>
       <w:pgSz w:w="11909" w:h="16834"/>
@@ -2284,6 +5309,9 @@
   </w:latentStyles>
   <w:style w:type="paragraph" w:default="1" w:styleId="Normal">
     <w:name w:val="Normal"/>
+    <w:rPr>
+      <w:noProof/>
+    </w:rPr>
   </w:style>
   <w:style w:type="paragraph" w:styleId="Heading1">
     <w:name w:val="heading 1"/>
@@ -2381,6 +5409,28 @@
     <w:rPr>
       <w:i/>
       <w:color w:val="666666"/>
+    </w:rPr>
+  </w:style>
+  <w:style w:type="paragraph" w:styleId="Heading7">
+    <w:name w:val="heading 7"/>
+    <w:basedOn w:val="Normal"/>
+    <w:next w:val="Normal"/>
+    <w:link w:val="Heading7Char"/>
+    <w:uiPriority w:val="9"/>
+    <w:unhideWhenUsed/>
+    <w:qFormat/>
+    <w:rsid w:val="00366646"/>
+    <w:pPr>
+      <w:keepNext/>
+      <w:keepLines/>
+      <w:spacing w:before="40"/>
+      <w:outlineLvl w:val="6"/>
+    </w:pPr>
+    <w:rPr>
+      <w:rFonts w:asciiTheme="majorHAnsi" w:eastAsiaTheme="majorEastAsia" w:hAnsiTheme="majorHAnsi" w:cstheme="majorBidi"/>
+      <w:i/>
+      <w:iCs/>
+      <w:color w:val="1F4D78" w:themeColor="accent1" w:themeShade="7F"/>
     </w:rPr>
   </w:style>
   <w:style w:type="character" w:default="1" w:styleId="DefaultParagraphFont">
@@ -2594,6 +5644,19 @@
       <w:i/>
       <w:iCs/>
       <w:color w:val="404040" w:themeColor="text1" w:themeTint="BF"/>
+    </w:rPr>
+  </w:style>
+  <w:style w:type="character" w:customStyle="1" w:styleId="Heading7Char">
+    <w:name w:val="Heading 7 Char"/>
+    <w:basedOn w:val="DefaultParagraphFont"/>
+    <w:link w:val="Heading7"/>
+    <w:uiPriority w:val="9"/>
+    <w:rsid w:val="00366646"/>
+    <w:rPr>
+      <w:rFonts w:asciiTheme="majorHAnsi" w:eastAsiaTheme="majorEastAsia" w:hAnsiTheme="majorHAnsi" w:cstheme="majorBidi"/>
+      <w:i/>
+      <w:iCs/>
+      <w:color w:val="1F4D78" w:themeColor="accent1" w:themeShade="7F"/>
     </w:rPr>
   </w:style>
 </w:styles>

</xml_diff>